<commit_message>
Update Motech Platform server Setup GUIDE
</commit_message>
<xml_diff>
--- a/docs/Motech_Platform_Server_Setup_Guide.docx
+++ b/docs/Motech_Platform_Server_Setup_Guide.docx
@@ -294,29 +294,14 @@
           <w:rPr>
             <w:rStyle w:val="Hyperlink"/>
           </w:rPr>
-          <w:t>http://www.</w:t>
-        </w:r>
-        <w:r>
-          <w:rPr>
-            <w:rStyle w:val="Hyperlink"/>
-          </w:rPr>
-          <w:t>MOTECH</w:t>
-        </w:r>
-        <w:r>
-          <w:rPr>
-            <w:rStyle w:val="Hyperlink"/>
-          </w:rPr>
-          <w:t>suite.org/index.php/installing-</w:t>
-        </w:r>
-        <w:r>
-          <w:rPr>
-            <w:rStyle w:val="Hyperlink"/>
-          </w:rPr>
-          <w:t>MOTECH</w:t>
+          <w:t>http://docs.motechproject.org/en/latest/development/dev_setup/dev_install.html</w:t>
         </w:r>
       </w:hyperlink>
       <w:r>
-        <w:t xml:space="preserve"> .</w:t>
+        <w:t xml:space="preserve"> </w:t>
+      </w:r>
+      <w:r>
+        <w:t>.</w:t>
       </w:r>
     </w:p>
     <w:p>
@@ -475,19 +460,24 @@
         <w:rPr>
           <w:b/>
         </w:rPr>
-        <w:t>Ubuntu Desktop 12.04.2 LTS</w:t>
-      </w:r>
-      <w:r>
-        <w:rPr>
-          <w:b/>
-        </w:rPr>
-        <w:t xml:space="preserve"> (or latest)</w:t>
-      </w:r>
-      <w:r>
-        <w:rPr>
-          <w:b/>
-        </w:rPr>
-        <w:t xml:space="preserve"> in 64-bit machine</w:t>
+        <w:t xml:space="preserve">Ubuntu Desktop </w:t>
+      </w:r>
+      <w:r>
+        <w:rPr>
+          <w:rStyle w:val="apple-converted-space"/>
+          <w:rFonts w:ascii="Arial" w:hAnsi="Arial" w:cs="Arial"/>
+          <w:b/>
+          <w:bCs/>
+          <w:color w:val="404040"/>
+          <w:shd w:val="clear" w:color="auto" w:fill="FCFCFC"/>
+        </w:rPr>
+        <w:t> </w:t>
+      </w:r>
+      <w:r>
+        <w:rPr>
+          <w:b/>
+        </w:rPr>
+        <w:t>14.04 LTS 64bit</w:t>
       </w:r>
     </w:p>
     <w:p>
@@ -514,7 +504,10 @@
         <w:ind w:left="2160"/>
       </w:pPr>
       <w:r>
-        <w:t>Java7</w:t>
+        <w:t>Java</w:t>
+      </w:r>
+      <w:r>
+        <w:t xml:space="preserve"> 8</w:t>
       </w:r>
     </w:p>
     <w:p>
@@ -542,7 +535,7 @@
         <w:ind w:left="2160"/>
       </w:pPr>
       <w:r>
-        <w:t>Maven 3</w:t>
+        <w:t>CURL</w:t>
       </w:r>
     </w:p>
     <w:p>
@@ -556,7 +549,7 @@
         <w:ind w:left="2160"/>
       </w:pPr>
       <w:r>
-        <w:t>Curl</w:t>
+        <w:t>Node js</w:t>
       </w:r>
     </w:p>
     <w:p>
@@ -570,10 +563,60 @@
         <w:ind w:left="2160"/>
       </w:pPr>
       <w:r>
-        <w:t>Node js</w:t>
-      </w:r>
-      <w:bookmarkStart w:id="0" w:name="_GoBack"/>
-      <w:bookmarkEnd w:id="0"/>
+        <w:t>NPM</w:t>
+      </w:r>
+    </w:p>
+    <w:p>
+      <w:pPr>
+        <w:pStyle w:val="ListParagraph"/>
+        <w:numPr>
+          <w:ilvl w:val="1"/>
+          <w:numId w:val="2"/>
+        </w:numPr>
+        <w:spacing w:after="0"/>
+        <w:ind w:left="2160"/>
+      </w:pPr>
+      <w:r>
+        <w:t>Bower</w:t>
+      </w:r>
+    </w:p>
+    <w:p>
+      <w:pPr>
+        <w:pStyle w:val="ListParagraph"/>
+        <w:numPr>
+          <w:ilvl w:val="1"/>
+          <w:numId w:val="2"/>
+        </w:numPr>
+        <w:spacing w:after="0"/>
+        <w:ind w:left="2160"/>
+        <w:rPr>
+          <w:rStyle w:val="apple-converted-space"/>
+        </w:rPr>
+      </w:pPr>
+      <w:r>
+        <w:rPr>
+          <w:rFonts w:ascii="Arial" w:hAnsi="Arial" w:cs="Arial"/>
+          <w:color w:val="404040"/>
+          <w:shd w:val="clear" w:color="auto" w:fill="FCFCFC"/>
+        </w:rPr>
+        <w:t>Gulp</w:t>
+      </w:r>
+      <w:r>
+        <w:rPr>
+          <w:rStyle w:val="apple-converted-space"/>
+          <w:rFonts w:ascii="Arial" w:hAnsi="Arial" w:cs="Arial"/>
+          <w:color w:val="404040"/>
+          <w:shd w:val="clear" w:color="auto" w:fill="FCFCFC"/>
+        </w:rPr>
+        <w:t> </w:t>
+      </w:r>
+    </w:p>
+    <w:p>
+      <w:pPr>
+        <w:pStyle w:val="ListParagraph"/>
+        <w:spacing w:after="0"/>
+        <w:ind w:left="2160"/>
+      </w:pPr>
     </w:p>
     <w:p>
       <w:pPr>
@@ -672,6 +715,13 @@
           <w:t>MySQL</w:t>
         </w:r>
       </w:hyperlink>
+      <w:r>
+        <w:rPr>
+          <w:rFonts w:eastAsia="Times New Roman" w:cstheme="minorHAnsi"/>
+          <w:bdr w:val="none" w:sz="0" w:space="0" w:color="auto" w:frame="1"/>
+        </w:rPr>
+        <w:t xml:space="preserve"> </w:t>
+      </w:r>
     </w:p>
     <w:p>
       <w:pPr>
@@ -711,7 +761,6 @@
         <w:rPr>
           <w:rFonts w:cstheme="minorHAnsi"/>
         </w:rPr>
-        <w:lastRenderedPageBreak/>
         <w:t>MOTECH</w:t>
       </w:r>
       <w:r>
@@ -827,22 +876,24 @@
       </w:r>
       <w:r>
         <w:rPr>
+          <w:b/>
+        </w:rPr>
+        <w:t>Ubuntu Desktop 14.04 LTS 64bit</w:t>
+      </w:r>
+      <w:r>
+        <w:rPr>
           <w:rFonts w:eastAsia="Times New Roman" w:cstheme="minorHAnsi"/>
           <w:b/>
           <w:bCs/>
           <w:color w:val="404040"/>
-          <w:u w:val="single"/>
-        </w:rPr>
-        <w:t>Ubuntu Desktop 12.04.2 LTS 64-bit</w:t>
-      </w:r>
-      <w:r>
-        <w:rPr>
-          <w:rFonts w:eastAsia="Times New Roman" w:cstheme="minorHAnsi"/>
-          <w:b/>
-          <w:bCs/>
-          <w:color w:val="404040"/>
-        </w:rPr>
-        <w:t xml:space="preserve"> (or any later version).</w:t>
+        </w:rPr>
+        <w:t xml:space="preserve"> </w:t>
+      </w:r>
+      <w:r>
+        <w:rPr>
+          <w:b/>
+        </w:rPr>
+        <w:t>(or any later version).</w:t>
       </w:r>
     </w:p>
     <w:p>
@@ -921,20 +972,12 @@
           <w:rPr>
             <w:rStyle w:val="Hyperlink"/>
             <w:rFonts w:eastAsia="Times New Roman" w:cstheme="minorHAnsi"/>
+            <w:b/>
             <w:bCs/>
           </w:rPr>
-          <w:t>http://www.ubuntu.com/download/desktop/install-desktop-long-term-support/</w:t>
+          <w:t>http://www.ubuntu.com/download/desktop/install-ubuntu-desktop</w:t>
         </w:r>
       </w:hyperlink>
-      <w:r>
-        <w:rPr>
-          <w:rFonts w:eastAsia="Times New Roman" w:cstheme="minorHAnsi"/>
-          <w:b/>
-          <w:bCs/>
-          <w:color w:val="404040"/>
-        </w:rPr>
-        <w:t xml:space="preserve"> </w:t>
-      </w:r>
     </w:p>
     <w:p>
       <w:pPr>
@@ -1023,11 +1066,17 @@
       </w:r>
       <w:r>
         <w:rPr>
-          <w:rFonts w:eastAsia="Times New Roman" w:cstheme="minorHAnsi"/>
-          <w:b/>
-          <w:color w:val="404040"/>
-        </w:rPr>
-        <w:t>Maven, Git, Curl, ActiveMQ, and MySQL</w:t>
+          <w:b/>
+        </w:rPr>
+        <w:t>Maven, Git, Curl, ActiveMQ, NodeJS, NPM, Bower, Gulp</w:t>
+      </w:r>
+      <w:r>
+        <w:rPr>
+          <w:rFonts w:eastAsia="Times New Roman" w:cstheme="minorHAnsi"/>
+          <w:b/>
+          <w:color w:val="404040"/>
+        </w:rPr>
+        <w:t xml:space="preserve"> and MySQL</w:t>
       </w:r>
     </w:p>
     <w:p>
@@ -1136,7 +1185,75 @@
           <w:color w:val="404040"/>
           <w:highlight w:val="lightGray"/>
         </w:rPr>
-        <w:t>sudo apt-get install curl git maven activemq mysql-server</w:t>
+        <w:t>sudo apt-get install curl git maven activemq npm</w:t>
+      </w:r>
+    </w:p>
+    <w:p>
+      <w:pPr>
+        <w:pStyle w:val="ListParagraph"/>
+        <w:ind w:left="1440"/>
+        <w:rPr>
+          <w:rFonts w:eastAsia="Times New Roman" w:cstheme="minorHAnsi"/>
+          <w:b/>
+          <w:i/>
+          <w:color w:val="404040"/>
+          <w:highlight w:val="lightGray"/>
+        </w:rPr>
+      </w:pPr>
+      <w:r>
+        <w:rPr>
+          <w:rFonts w:eastAsia="Times New Roman" w:cstheme="minorHAnsi"/>
+          <w:b/>
+          <w:i/>
+          <w:color w:val="404040"/>
+          <w:highlight w:val="lightGray"/>
+        </w:rPr>
+        <w:t>curl -sL https://deb.nodesource.com/setup_4.x | sudo -E bash -</w:t>
+      </w:r>
+    </w:p>
+    <w:p>
+      <w:pPr>
+        <w:pStyle w:val="ListParagraph"/>
+        <w:ind w:left="1440"/>
+        <w:rPr>
+          <w:rFonts w:eastAsia="Times New Roman" w:cstheme="minorHAnsi"/>
+          <w:b/>
+          <w:i/>
+          <w:color w:val="404040"/>
+          <w:highlight w:val="lightGray"/>
+        </w:rPr>
+      </w:pPr>
+      <w:r>
+        <w:rPr>
+          <w:rFonts w:eastAsia="Times New Roman" w:cstheme="minorHAnsi"/>
+          <w:b/>
+          <w:i/>
+          <w:color w:val="404040"/>
+          <w:highlight w:val="lightGray"/>
+        </w:rPr>
+        <w:t>sudo apt-get install -y nodejs</w:t>
+      </w:r>
+    </w:p>
+    <w:p>
+      <w:pPr>
+        <w:pStyle w:val="ListParagraph"/>
+        <w:ind w:left="1440"/>
+        <w:rPr>
+          <w:rFonts w:eastAsia="Times New Roman" w:cstheme="minorHAnsi"/>
+          <w:b/>
+          <w:i/>
+          <w:color w:val="404040"/>
+        </w:rPr>
+      </w:pPr>
+      <w:r>
+        <w:rPr>
+          <w:rFonts w:eastAsia="Times New Roman" w:cstheme="minorHAnsi"/>
+          <w:b/>
+          <w:i/>
+          <w:color w:val="404040"/>
+          <w:highlight w:val="lightGray"/>
+        </w:rPr>
+        <w:t>sudo npm install -g bower gulp</w:t>
       </w:r>
     </w:p>
     <w:p>
@@ -1195,30 +1312,321 @@
     <w:p>
       <w:pPr>
         <w:pStyle w:val="ListParagraph"/>
-        <w:spacing w:line="360" w:lineRule="auto"/>
-        <w:ind w:left="360"/>
-        <w:rPr>
-          <w:rFonts w:eastAsia="Times New Roman" w:cstheme="minorHAnsi"/>
-          <w:i/>
-          <w:color w:val="404040"/>
-        </w:rPr>
-      </w:pPr>
-      <w:r>
-        <w:rPr>
-          <w:rFonts w:eastAsia="Times New Roman" w:cstheme="minorHAnsi"/>
-          <w:b/>
-          <w:i/>
-          <w:color w:val="404040"/>
-          <w:highlight w:val="lightGray"/>
-        </w:rPr>
-        <w:t>sudo ln -s /etc/activemq/instances-available/main /etc/activemq/instances-enabled/main</w:t>
-      </w:r>
-    </w:p>
-    <w:p>
-      <w:pPr>
-        <w:pStyle w:val="ListParagraph"/>
         <w:spacing w:line="240" w:lineRule="auto"/>
         <w:ind w:left="360"/>
+        <w:rPr>
+          <w:rFonts w:eastAsia="Times New Roman" w:cstheme="minorHAnsi"/>
+          <w:b/>
+          <w:i/>
+          <w:color w:val="404040"/>
+        </w:rPr>
+      </w:pPr>
+      <w:r>
+        <w:rPr>
+          <w:rFonts w:eastAsia="Times New Roman" w:cstheme="minorHAnsi"/>
+          <w:b/>
+          <w:i/>
+          <w:color w:val="404040"/>
+          <w:highlight w:val="lightGray"/>
+        </w:rPr>
+        <w:t>sudo ln -s /etc/activemq/instances-available/main /etc/activemq/instances-enabled/main</w:t>
+      </w:r>
+    </w:p>
+    <w:p>
+      <w:pPr>
+        <w:pStyle w:val="ListParagraph"/>
+        <w:spacing w:line="240" w:lineRule="auto"/>
+        <w:ind w:left="360"/>
+        <w:rPr>
+          <w:rFonts w:eastAsia="Times New Roman" w:cstheme="minorHAnsi"/>
+          <w:color w:val="404040"/>
+        </w:rPr>
+      </w:pPr>
+    </w:p>
+    <w:p>
+      <w:pPr>
+        <w:pStyle w:val="ListParagraph"/>
+        <w:spacing w:line="240" w:lineRule="auto"/>
+        <w:ind w:left="360"/>
+        <w:rPr>
+          <w:rFonts w:eastAsia="Times New Roman" w:cstheme="minorHAnsi"/>
+          <w:color w:val="404040"/>
+        </w:rPr>
+      </w:pPr>
+      <w:r>
+        <w:rPr>
+          <w:rFonts w:eastAsia="Times New Roman" w:cstheme="minorHAnsi"/>
+          <w:color w:val="404040"/>
+        </w:rPr>
+        <w:t>For ActiveMQ scheduled del</w:t>
+      </w:r>
+      <w:r>
+        <w:rPr>
+          <w:rFonts w:eastAsia="Times New Roman" w:cstheme="minorHAnsi"/>
+          <w:color w:val="404040"/>
+        </w:rPr>
+        <w:t xml:space="preserve">ivery to work, set the </w:t>
+      </w:r>
+      <w:r>
+        <w:rPr>
+          <w:rFonts w:eastAsia="Times New Roman" w:cstheme="minorHAnsi"/>
+          <w:color w:val="404040"/>
+        </w:rPr>
+        <w:t>attribute</w:t>
+      </w:r>
+      <w:r>
+        <w:rPr>
+          <w:rFonts w:eastAsia="Times New Roman" w:cstheme="minorHAnsi"/>
+          <w:color w:val="404040"/>
+        </w:rPr>
+        <w:t xml:space="preserve">  </w:t>
+      </w:r>
+      <w:r>
+        <w:rPr>
+          <w:rFonts w:eastAsia="Times New Roman" w:cstheme="minorHAnsi"/>
+          <w:b/>
+          <w:bCs/>
+          <w:color w:val="404040"/>
+          <w:u w:val="single"/>
+        </w:rPr>
+        <w:t>schedulerSupport=“</w:t>
+      </w:r>
+      <w:r>
+        <w:rPr>
+          <w:rFonts w:eastAsia="Times New Roman" w:cstheme="minorHAnsi"/>
+          <w:b/>
+          <w:bCs/>
+          <w:color w:val="404040"/>
+          <w:u w:val="single"/>
+        </w:rPr>
+        <w:t>true”</w:t>
+      </w:r>
+      <w:r>
+        <w:rPr>
+          <w:rFonts w:eastAsia="Times New Roman" w:cstheme="minorHAnsi"/>
+          <w:color w:val="404040"/>
+        </w:rPr>
+        <w:t> </w:t>
+      </w:r>
+      <w:r>
+        <w:rPr>
+          <w:rFonts w:eastAsia="Times New Roman" w:cstheme="minorHAnsi"/>
+          <w:color w:val="404040"/>
+        </w:rPr>
+        <w:t>in activemq.xml</w:t>
+      </w:r>
+    </w:p>
+    <w:p>
+      <w:pPr>
+        <w:pStyle w:val="ListParagraph"/>
+        <w:spacing w:line="240" w:lineRule="auto"/>
+        <w:ind w:left="360"/>
+        <w:rPr>
+          <w:rFonts w:eastAsia="Times New Roman" w:cstheme="minorHAnsi"/>
+          <w:color w:val="404040"/>
+        </w:rPr>
+      </w:pPr>
+    </w:p>
+    <w:p>
+      <w:pPr>
+        <w:pStyle w:val="ListParagraph"/>
+        <w:numPr>
+          <w:ilvl w:val="1"/>
+          <w:numId w:val="4"/>
+        </w:numPr>
+        <w:ind w:left="1080"/>
+        <w:rPr>
+          <w:rFonts w:eastAsia="Times New Roman" w:cstheme="minorHAnsi"/>
+          <w:color w:val="404040"/>
+        </w:rPr>
+      </w:pPr>
+      <w:r>
+        <w:rPr>
+          <w:rFonts w:eastAsia="Times New Roman" w:cstheme="minorHAnsi"/>
+          <w:color w:val="404040"/>
+        </w:rPr>
+        <w:t xml:space="preserve">Find the file activemq.xml. </w:t>
+      </w:r>
+      <w:r>
+        <w:rPr>
+          <w:rFonts w:eastAsia="Times New Roman" w:cstheme="minorHAnsi"/>
+          <w:color w:val="404040"/>
+        </w:rPr>
+        <w:t>This file should be located at (active-mq-folder)/conf/activemq.xml.</w:t>
+      </w:r>
+    </w:p>
+    <w:p>
+      <w:pPr>
+        <w:pStyle w:val="ListParagraph"/>
+        <w:numPr>
+          <w:ilvl w:val="1"/>
+          <w:numId w:val="4"/>
+        </w:numPr>
+        <w:ind w:left="1080"/>
+        <w:rPr>
+          <w:rFonts w:eastAsia="Times New Roman" w:cstheme="minorHAnsi"/>
+          <w:color w:val="404040"/>
+        </w:rPr>
+      </w:pPr>
+      <w:r>
+        <w:rPr>
+          <w:rFonts w:eastAsia="Times New Roman" w:cstheme="minorHAnsi"/>
+          <w:color w:val="404040"/>
+        </w:rPr>
+        <w:t>Go to that directory in terminal</w:t>
+      </w:r>
+    </w:p>
+    <w:p>
+      <w:pPr>
+        <w:pStyle w:val="ListParagraph"/>
+        <w:numPr>
+          <w:ilvl w:val="1"/>
+          <w:numId w:val="4"/>
+        </w:numPr>
+        <w:ind w:left="1080"/>
+        <w:rPr>
+          <w:rFonts w:eastAsia="Times New Roman" w:cstheme="minorHAnsi"/>
+          <w:color w:val="404040"/>
+        </w:rPr>
+      </w:pPr>
+      <w:r>
+        <w:rPr>
+          <w:rFonts w:eastAsia="Times New Roman" w:cstheme="minorHAnsi"/>
+          <w:color w:val="404040"/>
+        </w:rPr>
+        <w:t xml:space="preserve">Open the file using following command </w:t>
+      </w:r>
+    </w:p>
+    <w:p>
+      <w:pPr>
+        <w:pStyle w:val="ListParagraph"/>
+        <w:spacing w:line="360" w:lineRule="auto"/>
+        <w:ind w:firstLine="360"/>
+        <w:rPr>
+          <w:rFonts w:eastAsia="Times New Roman" w:cstheme="minorHAnsi"/>
+          <w:b/>
+          <w:i/>
+          <w:color w:val="404040"/>
+          <w:highlight w:val="lightGray"/>
+        </w:rPr>
+      </w:pPr>
+      <w:r>
+        <w:rPr>
+          <w:rFonts w:eastAsia="Times New Roman" w:cstheme="minorHAnsi"/>
+          <w:b/>
+          <w:i/>
+          <w:color w:val="404040"/>
+          <w:highlight w:val="lightGray"/>
+        </w:rPr>
+        <w:t>nano activemq.xml</w:t>
+      </w:r>
+    </w:p>
+    <w:p>
+      <w:pPr>
+        <w:pStyle w:val="ListParagraph"/>
+        <w:numPr>
+          <w:ilvl w:val="1"/>
+          <w:numId w:val="4"/>
+        </w:numPr>
+        <w:ind w:left="1080"/>
+        <w:rPr>
+          <w:rFonts w:eastAsia="Times New Roman" w:cstheme="minorHAnsi"/>
+          <w:color w:val="404040"/>
+        </w:rPr>
+      </w:pPr>
+      <w:r>
+        <w:rPr>
+          <w:rFonts w:eastAsia="Times New Roman" w:cstheme="minorHAnsi"/>
+          <w:color w:val="404040"/>
+        </w:rPr>
+        <w:t>Find the broker element</w:t>
+      </w:r>
+    </w:p>
+    <w:p>
+      <w:pPr>
+        <w:pStyle w:val="ListParagraph"/>
+        <w:numPr>
+          <w:ilvl w:val="1"/>
+          <w:numId w:val="4"/>
+        </w:numPr>
+        <w:ind w:left="1080"/>
+        <w:rPr>
+          <w:rFonts w:eastAsia="Times New Roman" w:cstheme="minorHAnsi"/>
+          <w:color w:val="404040"/>
+        </w:rPr>
+      </w:pPr>
+      <w:r>
+        <w:rPr>
+          <w:rFonts w:eastAsia="Times New Roman" w:cstheme="minorHAnsi"/>
+          <w:color w:val="404040"/>
+        </w:rPr>
+        <w:lastRenderedPageBreak/>
+        <w:t xml:space="preserve">Add (if not there) the attribute </w:t>
+      </w:r>
+      <w:r>
+        <w:rPr>
+          <w:rFonts w:eastAsia="Times New Roman" w:cstheme="minorHAnsi"/>
+          <w:b/>
+          <w:color w:val="404040"/>
+        </w:rPr>
+        <w:t>schedulerSupport</w:t>
+      </w:r>
+    </w:p>
+    <w:p>
+      <w:pPr>
+        <w:pStyle w:val="ListParagraph"/>
+        <w:numPr>
+          <w:ilvl w:val="1"/>
+          <w:numId w:val="4"/>
+        </w:numPr>
+        <w:ind w:left="1080"/>
+        <w:rPr>
+          <w:rFonts w:eastAsia="Times New Roman" w:cstheme="minorHAnsi"/>
+          <w:color w:val="404040"/>
+        </w:rPr>
+      </w:pPr>
+      <w:r>
+        <w:rPr>
+          <w:rFonts w:eastAsia="Times New Roman" w:cstheme="minorHAnsi"/>
+          <w:color w:val="404040"/>
+        </w:rPr>
+        <w:t xml:space="preserve">Set its value to </w:t>
+      </w:r>
+      <w:r>
+        <w:rPr>
+          <w:rFonts w:eastAsia="Times New Roman" w:cstheme="minorHAnsi"/>
+          <w:b/>
+          <w:color w:val="404040"/>
+        </w:rPr>
+        <w:t>“true”</w:t>
+      </w:r>
+    </w:p>
+    <w:p>
+      <w:pPr>
+        <w:pStyle w:val="ListParagraph"/>
+        <w:numPr>
+          <w:ilvl w:val="1"/>
+          <w:numId w:val="4"/>
+        </w:numPr>
+        <w:ind w:left="1080"/>
+        <w:rPr>
+          <w:rFonts w:eastAsia="Times New Roman" w:cstheme="minorHAnsi"/>
+          <w:color w:val="404040"/>
+        </w:rPr>
+      </w:pPr>
+      <w:r>
+        <w:rPr>
+          <w:rFonts w:eastAsia="Times New Roman" w:cstheme="minorHAnsi"/>
+          <w:color w:val="404040"/>
+        </w:rPr>
+        <w:t>Save the changes (Ctrl+X) and quit</w:t>
+      </w:r>
+    </w:p>
+    <w:p>
+      <w:pPr>
+        <w:pStyle w:val="ListParagraph"/>
+        <w:spacing w:line="240" w:lineRule="auto"/>
+        <w:ind w:left="1080"/>
         <w:rPr>
           <w:rFonts w:eastAsia="Times New Roman" w:cstheme="minorHAnsi"/>
           <w:color w:val="404040"/>
@@ -1235,310 +1643,24 @@
         <w:spacing w:line="240" w:lineRule="auto"/>
         <w:ind w:left="360"/>
         <w:rPr>
-          <w:rFonts w:eastAsia="Times New Roman" w:cstheme="minorHAnsi"/>
-          <w:color w:val="404040"/>
-        </w:rPr>
-      </w:pPr>
-      <w:r>
-        <w:rPr>
-          <w:rFonts w:eastAsia="Times New Roman" w:cstheme="minorHAnsi"/>
-          <w:color w:val="404040"/>
-        </w:rPr>
-        <w:t>For ActiveMQ scheduled del</w:t>
-      </w:r>
-      <w:r>
-        <w:rPr>
-          <w:rFonts w:eastAsia="Times New Roman" w:cstheme="minorHAnsi"/>
-          <w:color w:val="404040"/>
-        </w:rPr>
-        <w:t xml:space="preserve">ivery to work, set the </w:t>
-      </w:r>
-      <w:r>
-        <w:rPr>
-          <w:rFonts w:eastAsia="Times New Roman" w:cstheme="minorHAnsi"/>
-          <w:color w:val="404040"/>
-        </w:rPr>
-        <w:t>attribute</w:t>
-      </w:r>
-      <w:r>
-        <w:rPr>
-          <w:rFonts w:eastAsia="Times New Roman" w:cstheme="minorHAnsi"/>
-          <w:color w:val="404040"/>
-        </w:rPr>
-        <w:t xml:space="preserve">  </w:t>
-      </w:r>
-      <w:r>
-        <w:rPr>
-          <w:rFonts w:eastAsia="Times New Roman" w:cstheme="minorHAnsi"/>
-          <w:b/>
-          <w:bCs/>
-          <w:color w:val="404040"/>
-          <w:u w:val="single"/>
-        </w:rPr>
-        <w:t>schedulerSupport=“</w:t>
-      </w:r>
-      <w:r>
-        <w:rPr>
-          <w:rFonts w:eastAsia="Times New Roman" w:cstheme="minorHAnsi"/>
-          <w:b/>
-          <w:bCs/>
-          <w:color w:val="404040"/>
-          <w:u w:val="single"/>
-        </w:rPr>
-        <w:t>true”</w:t>
-      </w:r>
-      <w:r>
-        <w:rPr>
-          <w:rFonts w:eastAsia="Times New Roman" w:cstheme="minorHAnsi"/>
-          <w:color w:val="404040"/>
-        </w:rPr>
-        <w:t> </w:t>
-      </w:r>
-      <w:r>
-        <w:rPr>
-          <w:rFonts w:eastAsia="Times New Roman" w:cstheme="minorHAnsi"/>
-          <w:color w:val="404040"/>
-        </w:rPr>
-        <w:t>in activemq.xml</w:t>
-      </w:r>
-    </w:p>
-    <w:p>
-      <w:pPr>
-        <w:pStyle w:val="ListParagraph"/>
-        <w:spacing w:line="240" w:lineRule="auto"/>
-        <w:ind w:left="360"/>
-        <w:rPr>
-          <w:rFonts w:eastAsia="Times New Roman" w:cstheme="minorHAnsi"/>
-          <w:color w:val="404040"/>
-        </w:rPr>
-      </w:pPr>
-    </w:p>
-    <w:p>
-      <w:pPr>
-        <w:pStyle w:val="ListParagraph"/>
-        <w:numPr>
-          <w:ilvl w:val="1"/>
-          <w:numId w:val="4"/>
-        </w:numPr>
-        <w:ind w:left="1080"/>
-        <w:rPr>
-          <w:rFonts w:eastAsia="Times New Roman" w:cstheme="minorHAnsi"/>
-          <w:color w:val="404040"/>
-        </w:rPr>
-      </w:pPr>
-      <w:r>
-        <w:rPr>
-          <w:rFonts w:eastAsia="Times New Roman" w:cstheme="minorHAnsi"/>
-          <w:color w:val="404040"/>
-        </w:rPr>
-        <w:t xml:space="preserve">Find the file activemq.xml. </w:t>
-      </w:r>
-      <w:r>
-        <w:rPr>
-          <w:rFonts w:eastAsia="Times New Roman" w:cstheme="minorHAnsi"/>
-          <w:color w:val="404040"/>
-        </w:rPr>
-        <w:t>This file should be located at (active-mq-folder)/conf/activemq.xml.</w:t>
-      </w:r>
-    </w:p>
-    <w:p>
-      <w:pPr>
-        <w:pStyle w:val="ListParagraph"/>
-        <w:numPr>
-          <w:ilvl w:val="1"/>
-          <w:numId w:val="4"/>
-        </w:numPr>
-        <w:ind w:left="1080"/>
-        <w:rPr>
-          <w:rFonts w:eastAsia="Times New Roman" w:cstheme="minorHAnsi"/>
-          <w:color w:val="404040"/>
-        </w:rPr>
-      </w:pPr>
-      <w:r>
-        <w:rPr>
-          <w:rFonts w:eastAsia="Times New Roman" w:cstheme="minorHAnsi"/>
-          <w:color w:val="404040"/>
-        </w:rPr>
-        <w:t>Go to that directory in terminal</w:t>
-      </w:r>
-    </w:p>
-    <w:p>
-      <w:pPr>
-        <w:pStyle w:val="ListParagraph"/>
-        <w:numPr>
-          <w:ilvl w:val="1"/>
-          <w:numId w:val="4"/>
-        </w:numPr>
-        <w:ind w:left="1080"/>
-        <w:rPr>
-          <w:rFonts w:eastAsia="Times New Roman" w:cstheme="minorHAnsi"/>
-          <w:color w:val="404040"/>
-        </w:rPr>
-      </w:pPr>
-      <w:r>
-        <w:rPr>
-          <w:rFonts w:eastAsia="Times New Roman" w:cstheme="minorHAnsi"/>
-          <w:color w:val="404040"/>
-        </w:rPr>
-        <w:t xml:space="preserve">Open the file using following command </w:t>
-      </w:r>
-    </w:p>
-    <w:p>
-      <w:pPr>
-        <w:pStyle w:val="ListParagraph"/>
-        <w:spacing w:line="360" w:lineRule="auto"/>
-        <w:ind w:firstLine="360"/>
-        <w:rPr>
-          <w:rFonts w:eastAsia="Times New Roman" w:cstheme="minorHAnsi"/>
-          <w:b/>
-          <w:i/>
-          <w:color w:val="404040"/>
-          <w:highlight w:val="lightGray"/>
-        </w:rPr>
-      </w:pPr>
-      <w:r>
-        <w:rPr>
-          <w:rFonts w:eastAsia="Times New Roman" w:cstheme="minorHAnsi"/>
-          <w:b/>
-          <w:i/>
-          <w:color w:val="404040"/>
-          <w:highlight w:val="lightGray"/>
-        </w:rPr>
-        <w:t>nano activemq.xml</w:t>
-      </w:r>
-    </w:p>
-    <w:p>
-      <w:pPr>
-        <w:pStyle w:val="ListParagraph"/>
-        <w:numPr>
-          <w:ilvl w:val="1"/>
-          <w:numId w:val="4"/>
-        </w:numPr>
-        <w:ind w:left="1080"/>
-        <w:rPr>
-          <w:rFonts w:eastAsia="Times New Roman" w:cstheme="minorHAnsi"/>
-          <w:color w:val="404040"/>
-        </w:rPr>
-      </w:pPr>
-      <w:r>
-        <w:rPr>
-          <w:rFonts w:eastAsia="Times New Roman" w:cstheme="minorHAnsi"/>
-          <w:color w:val="404040"/>
-        </w:rPr>
-        <w:t>Find the broker element</w:t>
-      </w:r>
-    </w:p>
-    <w:p>
-      <w:pPr>
-        <w:pStyle w:val="ListParagraph"/>
-        <w:numPr>
-          <w:ilvl w:val="1"/>
-          <w:numId w:val="4"/>
-        </w:numPr>
-        <w:ind w:left="1080"/>
-        <w:rPr>
-          <w:rFonts w:eastAsia="Times New Roman" w:cstheme="minorHAnsi"/>
-          <w:color w:val="404040"/>
-        </w:rPr>
-      </w:pPr>
-      <w:r>
-        <w:rPr>
-          <w:rFonts w:eastAsia="Times New Roman" w:cstheme="minorHAnsi"/>
-          <w:color w:val="404040"/>
-        </w:rPr>
-        <w:t xml:space="preserve">Add (if not there) the attribute </w:t>
-      </w:r>
-      <w:r>
-        <w:rPr>
-          <w:rFonts w:eastAsia="Times New Roman" w:cstheme="minorHAnsi"/>
-          <w:b/>
-          <w:color w:val="404040"/>
-        </w:rPr>
-        <w:t>schedulerSupport</w:t>
-      </w:r>
-    </w:p>
-    <w:p>
-      <w:pPr>
-        <w:pStyle w:val="ListParagraph"/>
-        <w:numPr>
-          <w:ilvl w:val="1"/>
-          <w:numId w:val="4"/>
-        </w:numPr>
-        <w:ind w:left="1080"/>
-        <w:rPr>
-          <w:rFonts w:eastAsia="Times New Roman" w:cstheme="minorHAnsi"/>
-          <w:color w:val="404040"/>
-        </w:rPr>
-      </w:pPr>
-      <w:r>
-        <w:rPr>
-          <w:rFonts w:eastAsia="Times New Roman" w:cstheme="minorHAnsi"/>
-          <w:color w:val="404040"/>
-        </w:rPr>
-        <w:t xml:space="preserve">Set its value to </w:t>
-      </w:r>
-      <w:r>
-        <w:rPr>
-          <w:rFonts w:eastAsia="Times New Roman" w:cstheme="minorHAnsi"/>
-          <w:b/>
-          <w:color w:val="404040"/>
-        </w:rPr>
-        <w:t>“true”</w:t>
-      </w:r>
-    </w:p>
-    <w:p>
-      <w:pPr>
-        <w:pStyle w:val="ListParagraph"/>
-        <w:numPr>
-          <w:ilvl w:val="1"/>
-          <w:numId w:val="4"/>
-        </w:numPr>
-        <w:ind w:left="1080"/>
-        <w:rPr>
-          <w:rFonts w:eastAsia="Times New Roman" w:cstheme="minorHAnsi"/>
-          <w:color w:val="404040"/>
-        </w:rPr>
-      </w:pPr>
-      <w:r>
-        <w:rPr>
-          <w:rFonts w:eastAsia="Times New Roman" w:cstheme="minorHAnsi"/>
-          <w:color w:val="404040"/>
-        </w:rPr>
-        <w:t>Save the changes (Ctrl+X) and quit</w:t>
-      </w:r>
-    </w:p>
-    <w:p>
-      <w:pPr>
-        <w:pStyle w:val="ListParagraph"/>
-        <w:spacing w:line="240" w:lineRule="auto"/>
-        <w:ind w:left="1080"/>
-        <w:rPr>
-          <w:rFonts w:eastAsia="Times New Roman" w:cstheme="minorHAnsi"/>
-          <w:color w:val="404040"/>
-        </w:rPr>
-      </w:pPr>
-    </w:p>
-    <w:p>
-      <w:pPr>
-        <w:pStyle w:val="ListParagraph"/>
-        <w:numPr>
-          <w:ilvl w:val="0"/>
-          <w:numId w:val="4"/>
-        </w:numPr>
-        <w:spacing w:line="240" w:lineRule="auto"/>
-        <w:ind w:left="360"/>
-        <w:rPr>
-          <w:b/>
-        </w:rPr>
-      </w:pPr>
-      <w:r>
-        <w:rPr>
-          <w:rFonts w:eastAsia="Times New Roman" w:cstheme="minorHAnsi"/>
-          <w:b/>
-          <w:color w:val="404040"/>
-        </w:rPr>
-        <w:lastRenderedPageBreak/>
-        <w:t>Install JDK 7</w:t>
+          <w:b/>
+        </w:rPr>
+      </w:pPr>
+      <w:r>
+        <w:rPr>
+          <w:rFonts w:eastAsia="Times New Roman" w:cstheme="minorHAnsi"/>
+          <w:b/>
+          <w:color w:val="404040"/>
+        </w:rPr>
+        <w:t>Install JDK 8</w:t>
+      </w:r>
+      <w:r>
+        <w:rPr>
+          <w:rFonts w:ascii="Arial" w:hAnsi="Arial" w:cs="Arial"/>
+          <w:color w:val="404040"/>
+          <w:shd w:val="clear" w:color="auto" w:fill="FCFCFC"/>
+        </w:rPr>
+        <w:t xml:space="preserve"> </w:t>
       </w:r>
     </w:p>
     <w:p>
@@ -1604,7 +1726,14 @@
           <w:rFonts w:eastAsia="Times New Roman" w:cstheme="minorHAnsi"/>
           <w:color w:val="404040"/>
         </w:rPr>
-        <w:t>Accept License Agreement and download the jdk-7u51-linux-x64.tar.gz (or latest stable version)</w:t>
+        <w:t xml:space="preserve">Accept License Agreement and download the </w:t>
+      </w:r>
+      <w:r>
+        <w:rPr>
+          <w:rFonts w:eastAsia="Times New Roman" w:cstheme="minorHAnsi"/>
+          <w:color w:val="404040"/>
+        </w:rPr>
+        <w:t>jdk-8u73-linux-x64.tar.gz (or latest stable version)</w:t>
       </w:r>
     </w:p>
     <w:p>
@@ -1711,6 +1840,7 @@
           <w:numId w:val="32"/>
         </w:numPr>
         <w:spacing w:line="240" w:lineRule="auto"/>
+        <w:ind w:left="2160"/>
         <w:rPr>
           <w:sz w:val="20"/>
         </w:rPr>
@@ -1727,7 +1857,7 @@
     <w:p>
       <w:pPr>
         <w:spacing w:line="240" w:lineRule="auto"/>
-        <w:ind w:left="2160" w:firstLine="720"/>
+        <w:ind w:left="1440" w:firstLine="720"/>
         <w:rPr>
           <w:rFonts w:eastAsia="Times New Roman" w:cstheme="minorHAnsi"/>
           <w:b/>
@@ -1757,6 +1887,7 @@
           <w:numId w:val="32"/>
         </w:numPr>
         <w:spacing w:line="240" w:lineRule="auto"/>
+        <w:ind w:left="2160"/>
         <w:rPr>
           <w:sz w:val="20"/>
         </w:rPr>
@@ -1774,11 +1905,12 @@
       <w:pPr>
         <w:pStyle w:val="ListParagraph"/>
         <w:spacing w:line="240" w:lineRule="auto"/>
-        <w:ind w:left="2880"/>
-        <w:jc w:val="both"/>
-        <w:rPr>
-          <w:i/>
+        <w:ind w:left="2160"/>
+        <w:rPr>
+          <w:rFonts w:eastAsia="Times New Roman" w:cstheme="minorHAnsi"/>
+          <w:color w:val="404040"/>
           <w:sz w:val="20"/>
+          <w:highlight w:val="lightGray"/>
         </w:rPr>
       </w:pPr>
       <w:r>
@@ -1786,84 +1918,74 @@
           <w:rFonts w:eastAsia="Times New Roman" w:cstheme="minorHAnsi"/>
           <w:color w:val="404040"/>
           <w:sz w:val="20"/>
-        </w:rPr>
-        <w:t>e</w:t>
-      </w:r>
-      <w:r>
-        <w:rPr>
-          <w:i/>
+          <w:highlight w:val="lightGray"/>
+        </w:rPr>
+        <w:t>export PATH="$HOME/jdk1.8.0_73/bin:$PATH"</w:t>
+      </w:r>
+    </w:p>
+    <w:p>
+      <w:pPr>
+        <w:pStyle w:val="ListParagraph"/>
+        <w:spacing w:line="240" w:lineRule="auto"/>
+        <w:ind w:left="2160"/>
+        <w:rPr>
+          <w:rFonts w:eastAsia="Times New Roman" w:cstheme="minorHAnsi"/>
+          <w:color w:val="404040"/>
           <w:sz w:val="20"/>
-        </w:rPr>
-        <w:t>xport PATH="$HOME/jdk1.7.0_5</w:t>
-      </w:r>
-      <w:r>
-        <w:rPr>
-          <w:i/>
+          <w:highlight w:val="lightGray"/>
+        </w:rPr>
+      </w:pPr>
+      <w:r>
+        <w:rPr>
+          <w:rFonts w:eastAsia="Times New Roman" w:cstheme="minorHAnsi"/>
+          <w:color w:val="404040"/>
           <w:sz w:val="20"/>
-        </w:rPr>
-        <w:t>1/bin:$PATH"</w:t>
-      </w:r>
-    </w:p>
-    <w:p>
-      <w:pPr>
-        <w:pStyle w:val="NoSpacing"/>
-        <w:ind w:left="2880"/>
-        <w:jc w:val="both"/>
-        <w:rPr>
-          <w:i/>
+          <w:highlight w:val="lightGray"/>
+        </w:rPr>
+        <w:t>export JAVA_HOME=$HOME/jdk1.8.0_73</w:t>
+      </w:r>
+    </w:p>
+    <w:p>
+      <w:pPr>
+        <w:pStyle w:val="ListParagraph"/>
+        <w:spacing w:line="240" w:lineRule="auto"/>
+        <w:ind w:left="2160"/>
+        <w:rPr>
+          <w:rFonts w:eastAsia="Times New Roman" w:cstheme="minorHAnsi"/>
+          <w:color w:val="404040"/>
           <w:sz w:val="20"/>
-        </w:rPr>
-      </w:pPr>
-      <w:r>
-        <w:rPr>
-          <w:i/>
+          <w:highlight w:val="lightGray"/>
+        </w:rPr>
+      </w:pPr>
+      <w:r>
+        <w:rPr>
+          <w:rFonts w:eastAsia="Times New Roman" w:cstheme="minorHAnsi"/>
+          <w:color w:val="404040"/>
           <w:sz w:val="20"/>
-        </w:rPr>
-        <w:t>export JAVA_HOME=$HOME/jdk1.7.0_</w:t>
-      </w:r>
-      <w:r>
+          <w:highlight w:val="lightGray"/>
+        </w:rPr>
+        <w:t>export MAVEN_OPTS="-Xmx512m -XX:MaxPermSize=128m"</w:t>
+      </w:r>
+    </w:p>
+    <w:p>
+      <w:pPr>
+        <w:pStyle w:val="ListParagraph"/>
+        <w:spacing w:line="240" w:lineRule="auto"/>
+        <w:ind w:left="1440" w:firstLine="720"/>
         <w:rPr>
           <w:i/>
           <w:sz w:val="20"/>
         </w:rPr>
-        <w:t>5</w:t>
-      </w:r>
-      <w:r>
-        <w:rPr>
-          <w:i/>
+      </w:pPr>
+      <w:r>
+        <w:rPr>
+          <w:rFonts w:eastAsia="Times New Roman" w:cstheme="minorHAnsi"/>
+          <w:color w:val="404040"/>
           <w:sz w:val="20"/>
-        </w:rPr>
-        <w:t>1</w:t>
-      </w:r>
-    </w:p>
-    <w:p>
-      <w:pPr>
-        <w:pStyle w:val="ListParagraph"/>
-        <w:spacing w:line="240" w:lineRule="auto"/>
-        <w:ind w:left="2880"/>
-        <w:rPr>
-          <w:i/>
-          <w:sz w:val="20"/>
-        </w:rPr>
-      </w:pPr>
-      <w:r>
-        <w:rPr>
-          <w:i/>
-          <w:sz w:val="20"/>
-        </w:rPr>
-        <w:t>export MAVEN_OPTS="-Xmx512m -XX:MaxPermSize=128m"</w:t>
-      </w:r>
-    </w:p>
-    <w:p>
-      <w:pPr>
-        <w:pStyle w:val="ListParagraph"/>
-        <w:spacing w:line="240" w:lineRule="auto"/>
-        <w:ind w:left="360"/>
-        <w:rPr>
-          <w:i/>
-          <w:sz w:val="20"/>
-        </w:rPr>
-      </w:pPr>
+          <w:highlight w:val="lightGray"/>
+        </w:rPr>
+        <w:t>export CATALINA_OPTS="-Xms1024m -Xmx2048m -XX:MaxPermSize=1024m"</w:t>
+      </w:r>
     </w:p>
     <w:p>
       <w:pPr>
@@ -1872,6 +1994,7 @@
           <w:ilvl w:val="3"/>
           <w:numId w:val="32"/>
         </w:numPr>
+        <w:ind w:left="2160"/>
         <w:rPr>
           <w:sz w:val="20"/>
         </w:rPr>
@@ -1892,6 +2015,7 @@
           <w:ilvl w:val="3"/>
           <w:numId w:val="32"/>
         </w:numPr>
+        <w:ind w:left="2160"/>
         <w:rPr>
           <w:sz w:val="20"/>
         </w:rPr>
@@ -1929,6 +2053,128 @@
     <w:p>
       <w:pPr>
         <w:pStyle w:val="ListParagraph"/>
+        <w:shd w:val="clear" w:color="auto" w:fill="FFFFFF"/>
+        <w:tabs>
+          <w:tab w:val="left" w:pos="916"/>
+          <w:tab w:val="left" w:pos="1832"/>
+          <w:tab w:val="left" w:pos="2748"/>
+          <w:tab w:val="left" w:pos="3664"/>
+          <w:tab w:val="left" w:pos="4580"/>
+          <w:tab w:val="left" w:pos="5496"/>
+          <w:tab w:val="left" w:pos="6412"/>
+          <w:tab w:val="left" w:pos="7328"/>
+          <w:tab w:val="left" w:pos="8244"/>
+          <w:tab w:val="left" w:pos="9160"/>
+          <w:tab w:val="left" w:pos="10076"/>
+          <w:tab w:val="left" w:pos="10992"/>
+          <w:tab w:val="left" w:pos="11908"/>
+          <w:tab w:val="left" w:pos="12824"/>
+          <w:tab w:val="left" w:pos="13740"/>
+          <w:tab w:val="left" w:pos="14656"/>
+        </w:tabs>
+        <w:spacing w:after="0" w:line="240" w:lineRule="auto"/>
+        <w:ind w:left="1800"/>
+        <w:rPr>
+          <w:rFonts w:ascii="Consolas" w:eastAsia="Times New Roman" w:hAnsi="Consolas" w:cs="Consolas"/>
+          <w:color w:val="404040"/>
+          <w:sz w:val="18"/>
+          <w:szCs w:val="18"/>
+          <w:lang w:val="en-IN" w:eastAsia="en-IN"/>
+        </w:rPr>
+      </w:pPr>
+    </w:p>
+    <w:p>
+      <w:pPr>
+        <w:pStyle w:val="ListParagraph"/>
+        <w:shd w:val="clear" w:color="auto" w:fill="FFFFFF"/>
+        <w:tabs>
+          <w:tab w:val="left" w:pos="916"/>
+          <w:tab w:val="left" w:pos="1832"/>
+          <w:tab w:val="left" w:pos="2748"/>
+          <w:tab w:val="left" w:pos="3664"/>
+          <w:tab w:val="left" w:pos="4580"/>
+          <w:tab w:val="left" w:pos="5496"/>
+          <w:tab w:val="left" w:pos="6412"/>
+          <w:tab w:val="left" w:pos="7328"/>
+          <w:tab w:val="left" w:pos="8244"/>
+          <w:tab w:val="left" w:pos="9160"/>
+          <w:tab w:val="left" w:pos="10076"/>
+          <w:tab w:val="left" w:pos="10992"/>
+          <w:tab w:val="left" w:pos="11908"/>
+          <w:tab w:val="left" w:pos="12824"/>
+          <w:tab w:val="left" w:pos="13740"/>
+          <w:tab w:val="left" w:pos="14656"/>
+        </w:tabs>
+        <w:spacing w:after="0" w:line="240" w:lineRule="auto"/>
+        <w:ind w:left="1080"/>
+        <w:rPr>
+          <w:rFonts w:ascii="Consolas" w:eastAsia="Times New Roman" w:hAnsi="Consolas" w:cs="Consolas"/>
+          <w:color w:val="404040"/>
+          <w:sz w:val="18"/>
+          <w:szCs w:val="18"/>
+          <w:lang w:val="en-IN" w:eastAsia="en-IN"/>
+        </w:rPr>
+      </w:pPr>
+      <w:r>
+        <w:rPr>
+          <w:rFonts w:ascii="Consolas" w:eastAsia="Times New Roman" w:hAnsi="Consolas" w:cs="Consolas"/>
+          <w:color w:val="404040"/>
+          <w:sz w:val="18"/>
+          <w:szCs w:val="18"/>
+          <w:lang w:val="en-IN" w:eastAsia="en-IN"/>
+        </w:rPr>
+        <w:tab/>
+      </w:r>
+      <w:r>
+        <w:rPr>
+          <w:rFonts w:ascii="Consolas" w:eastAsia="Times New Roman" w:hAnsi="Consolas" w:cs="Consolas"/>
+          <w:color w:val="404040"/>
+          <w:sz w:val="18"/>
+          <w:szCs w:val="18"/>
+          <w:highlight w:val="lightGray"/>
+          <w:lang w:val="en-IN" w:eastAsia="en-IN"/>
+        </w:rPr>
+        <w:t xml:space="preserve">java -version </w:t>
+      </w:r>
+      <w:r>
+        <w:rPr>
+          <w:rFonts w:ascii="Consolas" w:eastAsia="Times New Roman" w:hAnsi="Consolas" w:cs="Consolas"/>
+          <w:b/>
+          <w:bCs/>
+          <w:color w:val="404040"/>
+          <w:sz w:val="18"/>
+          <w:szCs w:val="18"/>
+          <w:highlight w:val="lightGray"/>
+          <w:lang w:val="en-IN" w:eastAsia="en-IN"/>
+        </w:rPr>
+        <w:t>&amp;&amp;</w:t>
+      </w:r>
+      <w:r>
+        <w:rPr>
+          <w:rFonts w:ascii="Consolas" w:eastAsia="Times New Roman" w:hAnsi="Consolas" w:cs="Consolas"/>
+          <w:color w:val="404040"/>
+          <w:sz w:val="18"/>
+          <w:szCs w:val="18"/>
+          <w:highlight w:val="lightGray"/>
+          <w:lang w:val="en-IN" w:eastAsia="en-IN"/>
+        </w:rPr>
+        <w:t xml:space="preserve"> env | grep </w:t>
+      </w:r>
+      <w:r>
+        <w:rPr>
+          <w:rFonts w:ascii="Consolas" w:eastAsia="Times New Roman" w:hAnsi="Consolas" w:cs="Consolas"/>
+          <w:color w:val="DD1144"/>
+          <w:sz w:val="18"/>
+          <w:szCs w:val="18"/>
+          <w:highlight w:val="lightGray"/>
+          <w:lang w:val="en-IN" w:eastAsia="en-IN"/>
+        </w:rPr>
+        <w:t>"\(MAVEN_OPTS\|CATALINA_OPTS\)"</w:t>
+      </w:r>
+    </w:p>
+    <w:p>
+      <w:pPr>
+        <w:pStyle w:val="ListParagraph"/>
         <w:spacing w:line="240" w:lineRule="auto"/>
         <w:ind w:left="2160"/>
         <w:rPr>
@@ -1939,16 +2185,6 @@
           <w:highlight w:val="lightGray"/>
         </w:rPr>
       </w:pPr>
-      <w:r>
-        <w:rPr>
-          <w:rFonts w:eastAsia="Times New Roman" w:cstheme="minorHAnsi"/>
-          <w:b/>
-          <w:i/>
-          <w:color w:val="404040"/>
-          <w:highlight w:val="lightGray"/>
-        </w:rPr>
-        <w:t>java -version &amp;&amp; env | grep MAVEN_OPTS</w:t>
-      </w:r>
     </w:p>
     <w:p>
       <w:pPr>
@@ -2011,19 +2247,18 @@
           <w:color w:val="404040"/>
         </w:rPr>
         <w:tab/>
-        <w:t xml:space="preserve"> </w:t>
-      </w:r>
-      <w:r>
-        <w:rPr>
-          <w:i/>
-        </w:rPr>
-        <w:t>java version "1.7.0_51"</w:t>
+      </w:r>
+      <w:r>
+        <w:rPr>
+          <w:i/>
+        </w:rPr>
+        <w:t>java version "1.8.0_73"</w:t>
       </w:r>
     </w:p>
     <w:p>
       <w:pPr>
         <w:pStyle w:val="NoSpacing"/>
-        <w:ind w:left="1800" w:firstLine="360"/>
+        <w:ind w:left="2160"/>
         <w:jc w:val="both"/>
         <w:rPr>
           <w:i/>
@@ -2033,13 +2268,13 @@
         <w:rPr>
           <w:i/>
         </w:rPr>
-        <w:t>Java(TM) SE Runtime Environment (build 1.7.0_51-b11)</w:t>
+        <w:t>Java(TM) SE Runtime Environment (build 1.8.0_73-b02)</w:t>
       </w:r>
     </w:p>
     <w:p>
       <w:pPr>
         <w:pStyle w:val="NoSpacing"/>
-        <w:ind w:left="1440" w:firstLine="720"/>
+        <w:ind w:left="2160"/>
         <w:jc w:val="both"/>
         <w:rPr>
           <w:i/>
@@ -2049,13 +2284,14 @@
         <w:rPr>
           <w:i/>
         </w:rPr>
-        <w:t>Java HotSpot(TM) 64-Bit Server VM (build 23.21-b01, mixed mode)</w:t>
-      </w:r>
-    </w:p>
-    <w:p>
-      <w:pPr>
-        <w:spacing w:line="240" w:lineRule="auto"/>
+        <w:t>Java HotSpot(TM) 64-Bit Server VM (build 25.73-b02, mixed mode)</w:t>
+      </w:r>
+    </w:p>
+    <w:p>
+      <w:pPr>
+        <w:pStyle w:val="NoSpacing"/>
         <w:ind w:left="2160"/>
+        <w:jc w:val="both"/>
         <w:rPr>
           <w:i/>
         </w:rPr>
@@ -2065,6 +2301,22 @@
           <w:i/>
         </w:rPr>
         <w:t>MAVEN_OPTS=-Xmx512m -XX:MaxPermSize=128m</w:t>
+      </w:r>
+    </w:p>
+    <w:p>
+      <w:pPr>
+        <w:pStyle w:val="NoSpacing"/>
+        <w:ind w:left="2160"/>
+        <w:jc w:val="both"/>
+        <w:rPr>
+          <w:i/>
+        </w:rPr>
+      </w:pPr>
+      <w:r>
+        <w:rPr>
+          <w:i/>
+        </w:rPr>
+        <w:t>CATALINA_OPTS=-Xms1024m -Xmx2048m -XX:MaxPermSize=1024m</w:t>
       </w:r>
     </w:p>
     <w:p>
@@ -2311,6 +2563,7 @@
           <w:rFonts w:eastAsia="Times New Roman" w:cstheme="minorHAnsi"/>
           <w:color w:val="404040"/>
         </w:rPr>
+        <w:lastRenderedPageBreak/>
         <w:t>Insert a line similar to the following before the closing &lt;/tomcat-users&gt; tag:</w:t>
       </w:r>
     </w:p>
@@ -2398,6 +2651,526 @@
           <w:color w:val="404040"/>
         </w:rPr>
         <w:t>Save the changes (Ctrl+X) then quit</w:t>
+      </w:r>
+    </w:p>
+    <w:p>
+      <w:pPr>
+        <w:pStyle w:val="ListParagraph"/>
+        <w:numPr>
+          <w:ilvl w:val="2"/>
+          <w:numId w:val="4"/>
+        </w:numPr>
+        <w:spacing w:line="240" w:lineRule="auto"/>
+        <w:ind w:left="2160"/>
+        <w:rPr>
+          <w:rFonts w:eastAsia="Times New Roman" w:cstheme="minorHAnsi"/>
+          <w:color w:val="404040"/>
+        </w:rPr>
+      </w:pPr>
+      <w:r>
+        <w:rPr>
+          <w:rFonts w:eastAsia="Times New Roman" w:cstheme="minorHAnsi"/>
+          <w:color w:val="404040"/>
+        </w:rPr>
+        <w:t>Edit the web.xml of the manager application(located under</w:t>
+      </w:r>
+      <w:r>
+        <w:rPr>
+          <w:rFonts w:eastAsia="Times New Roman" w:cstheme="minorHAnsi"/>
+          <w:color w:val="404040"/>
+        </w:rPr>
+        <w:t xml:space="preserve"> </w:t>
+      </w:r>
+      <w:r>
+        <w:rPr>
+          <w:rFonts w:eastAsia="Times New Roman" w:cstheme="minorHAnsi"/>
+          <w:color w:val="404040"/>
+        </w:rPr>
+        <w:t>\webapps\manager\WEB-INF\web.xml</w:t>
+      </w:r>
+      <w:r>
+        <w:rPr>
+          <w:rFonts w:eastAsia="Times New Roman" w:cstheme="minorHAnsi"/>
+          <w:color w:val="404040"/>
+        </w:rPr>
+        <w:t>):</w:t>
+      </w:r>
+    </w:p>
+    <w:p>
+      <w:pPr>
+        <w:pStyle w:val="ListParagraph"/>
+        <w:spacing w:line="240" w:lineRule="auto"/>
+        <w:ind w:left="2160"/>
+        <w:rPr>
+          <w:rFonts w:eastAsia="Times New Roman" w:cstheme="minorHAnsi"/>
+          <w:color w:val="404040"/>
+        </w:rPr>
+      </w:pPr>
+    </w:p>
+    <w:p>
+      <w:pPr>
+        <w:pStyle w:val="ListParagraph"/>
+        <w:shd w:val="clear" w:color="auto" w:fill="FFFFFF"/>
+        <w:tabs>
+          <w:tab w:val="left" w:pos="916"/>
+          <w:tab w:val="left" w:pos="1832"/>
+          <w:tab w:val="left" w:pos="2748"/>
+          <w:tab w:val="left" w:pos="3664"/>
+          <w:tab w:val="left" w:pos="4580"/>
+          <w:tab w:val="left" w:pos="5496"/>
+          <w:tab w:val="left" w:pos="6412"/>
+          <w:tab w:val="left" w:pos="7328"/>
+          <w:tab w:val="left" w:pos="8244"/>
+          <w:tab w:val="left" w:pos="9160"/>
+          <w:tab w:val="left" w:pos="10076"/>
+          <w:tab w:val="left" w:pos="10992"/>
+          <w:tab w:val="left" w:pos="11908"/>
+          <w:tab w:val="left" w:pos="12824"/>
+          <w:tab w:val="left" w:pos="13740"/>
+          <w:tab w:val="left" w:pos="14656"/>
+        </w:tabs>
+        <w:spacing w:after="0" w:line="240" w:lineRule="auto"/>
+        <w:ind w:left="1080"/>
+        <w:rPr>
+          <w:rFonts w:ascii="Consolas" w:eastAsia="Times New Roman" w:hAnsi="Consolas" w:cs="Consolas"/>
+          <w:color w:val="404040"/>
+          <w:sz w:val="18"/>
+          <w:szCs w:val="18"/>
+          <w:lang w:val="en-IN" w:eastAsia="en-IN"/>
+        </w:rPr>
+      </w:pPr>
+      <w:r>
+        <w:rPr>
+          <w:rFonts w:ascii="Consolas" w:eastAsia="Times New Roman" w:hAnsi="Consolas" w:cs="Consolas"/>
+          <w:color w:val="404040"/>
+          <w:sz w:val="18"/>
+          <w:szCs w:val="18"/>
+          <w:lang w:val="en-IN" w:eastAsia="en-IN"/>
+        </w:rPr>
+        <w:tab/>
+      </w:r>
+      <w:r>
+        <w:rPr>
+          <w:rFonts w:ascii="Consolas" w:eastAsia="Times New Roman" w:hAnsi="Consolas" w:cs="Consolas"/>
+          <w:color w:val="404040"/>
+          <w:sz w:val="18"/>
+          <w:szCs w:val="18"/>
+          <w:lang w:val="en-IN" w:eastAsia="en-IN"/>
+        </w:rPr>
+        <w:tab/>
+      </w:r>
+      <w:r>
+        <w:rPr>
+          <w:rFonts w:ascii="Consolas" w:eastAsia="Times New Roman" w:hAnsi="Consolas" w:cs="Consolas"/>
+          <w:color w:val="404040"/>
+          <w:sz w:val="18"/>
+          <w:szCs w:val="18"/>
+          <w:highlight w:val="lightGray"/>
+          <w:lang w:val="en-IN" w:eastAsia="en-IN"/>
+        </w:rPr>
+        <w:t>nano ~/apache-tomcat-7.0.68/webapps/manager/WEB-INF/web.xml</w:t>
+      </w:r>
+    </w:p>
+    <w:p>
+      <w:pPr>
+        <w:pStyle w:val="ListParagraph"/>
+        <w:spacing w:line="240" w:lineRule="auto"/>
+        <w:ind w:left="2160"/>
+        <w:rPr>
+          <w:rFonts w:eastAsia="Times New Roman" w:cstheme="minorHAnsi"/>
+          <w:color w:val="404040"/>
+        </w:rPr>
+      </w:pPr>
+    </w:p>
+    <w:p>
+      <w:pPr>
+        <w:pStyle w:val="ListParagraph"/>
+        <w:numPr>
+          <w:ilvl w:val="2"/>
+          <w:numId w:val="4"/>
+        </w:numPr>
+        <w:spacing w:line="240" w:lineRule="auto"/>
+        <w:ind w:left="2160"/>
+        <w:rPr>
+          <w:rFonts w:eastAsia="Times New Roman" w:cstheme="minorHAnsi"/>
+          <w:color w:val="404040"/>
+        </w:rPr>
+      </w:pPr>
+      <w:r>
+        <w:rPr>
+          <w:rFonts w:eastAsia="Times New Roman" w:cstheme="minorHAnsi"/>
+          <w:color w:val="404040"/>
+        </w:rPr>
+        <w:t>Edit the lines in multipart-config defining the max upload value. Change it from 50MB to a bit more, 70MB should suffice:</w:t>
+      </w:r>
+      <w:r>
+        <w:rPr>
+          <w:rFonts w:eastAsia="Times New Roman" w:cstheme="minorHAnsi"/>
+          <w:color w:val="404040"/>
+        </w:rPr>
+        <w:br/>
+      </w:r>
+    </w:p>
+    <w:p>
+      <w:pPr>
+        <w:pStyle w:val="ListParagraph"/>
+        <w:spacing w:line="240" w:lineRule="auto"/>
+        <w:ind w:left="2880"/>
+        <w:rPr>
+          <w:rFonts w:eastAsia="Times New Roman" w:cstheme="minorHAnsi"/>
+          <w:color w:val="404040"/>
+          <w:highlight w:val="lightGray"/>
+        </w:rPr>
+      </w:pPr>
+      <w:r>
+        <w:rPr>
+          <w:rFonts w:eastAsia="Times New Roman" w:cstheme="minorHAnsi"/>
+          <w:color w:val="404040"/>
+          <w:highlight w:val="lightGray"/>
+        </w:rPr>
+        <w:t>&lt;!-- Before changes --&gt;</w:t>
+      </w:r>
+    </w:p>
+    <w:p>
+      <w:pPr>
+        <w:pStyle w:val="ListParagraph"/>
+        <w:spacing w:line="240" w:lineRule="auto"/>
+        <w:ind w:left="2880"/>
+        <w:rPr>
+          <w:rFonts w:eastAsia="Times New Roman" w:cstheme="minorHAnsi"/>
+          <w:color w:val="404040"/>
+          <w:highlight w:val="lightGray"/>
+        </w:rPr>
+      </w:pPr>
+    </w:p>
+    <w:p>
+      <w:pPr>
+        <w:pStyle w:val="ListParagraph"/>
+        <w:spacing w:line="240" w:lineRule="auto"/>
+        <w:ind w:left="2880"/>
+        <w:rPr>
+          <w:rFonts w:eastAsia="Times New Roman" w:cstheme="minorHAnsi"/>
+          <w:color w:val="404040"/>
+          <w:highlight w:val="lightGray"/>
+        </w:rPr>
+      </w:pPr>
+      <w:r>
+        <w:rPr>
+          <w:rFonts w:eastAsia="Times New Roman" w:cstheme="minorHAnsi"/>
+          <w:color w:val="404040"/>
+          <w:highlight w:val="lightGray"/>
+        </w:rPr>
+        <w:t>&lt;multipart-config&gt;</w:t>
+      </w:r>
+    </w:p>
+    <w:p>
+      <w:pPr>
+        <w:pStyle w:val="ListParagraph"/>
+        <w:spacing w:line="240" w:lineRule="auto"/>
+        <w:ind w:left="2880"/>
+        <w:rPr>
+          <w:rFonts w:eastAsia="Times New Roman" w:cstheme="minorHAnsi"/>
+          <w:color w:val="404040"/>
+          <w:highlight w:val="lightGray"/>
+        </w:rPr>
+      </w:pPr>
+      <w:r>
+        <w:rPr>
+          <w:rFonts w:eastAsia="Times New Roman" w:cstheme="minorHAnsi"/>
+          <w:color w:val="404040"/>
+          <w:highlight w:val="lightGray"/>
+        </w:rPr>
+        <w:t xml:space="preserve">  &lt;!-- 50MB max --&gt;</w:t>
+      </w:r>
+    </w:p>
+    <w:p>
+      <w:pPr>
+        <w:pStyle w:val="ListParagraph"/>
+        <w:spacing w:line="240" w:lineRule="auto"/>
+        <w:ind w:left="2880"/>
+        <w:rPr>
+          <w:rFonts w:eastAsia="Times New Roman" w:cstheme="minorHAnsi"/>
+          <w:color w:val="404040"/>
+          <w:highlight w:val="lightGray"/>
+        </w:rPr>
+      </w:pPr>
+      <w:r>
+        <w:rPr>
+          <w:rFonts w:eastAsia="Times New Roman" w:cstheme="minorHAnsi"/>
+          <w:color w:val="404040"/>
+          <w:highlight w:val="lightGray"/>
+        </w:rPr>
+        <w:t xml:space="preserve">  &lt;max-file-size&gt;52428800&lt;/max-file-size&gt;</w:t>
+      </w:r>
+    </w:p>
+    <w:p>
+      <w:pPr>
+        <w:pStyle w:val="ListParagraph"/>
+        <w:spacing w:line="240" w:lineRule="auto"/>
+        <w:ind w:left="2880"/>
+        <w:rPr>
+          <w:rFonts w:eastAsia="Times New Roman" w:cstheme="minorHAnsi"/>
+          <w:color w:val="404040"/>
+          <w:highlight w:val="lightGray"/>
+        </w:rPr>
+      </w:pPr>
+      <w:r>
+        <w:rPr>
+          <w:rFonts w:eastAsia="Times New Roman" w:cstheme="minorHAnsi"/>
+          <w:color w:val="404040"/>
+          <w:highlight w:val="lightGray"/>
+        </w:rPr>
+        <w:t xml:space="preserve">  &lt;max-request-size&gt;52428800&lt;/max-request-size&gt;</w:t>
+      </w:r>
+    </w:p>
+    <w:p>
+      <w:pPr>
+        <w:pStyle w:val="ListParagraph"/>
+        <w:spacing w:line="240" w:lineRule="auto"/>
+        <w:ind w:left="2880"/>
+        <w:rPr>
+          <w:rFonts w:eastAsia="Times New Roman" w:cstheme="minorHAnsi"/>
+          <w:color w:val="404040"/>
+          <w:highlight w:val="lightGray"/>
+        </w:rPr>
+      </w:pPr>
+      <w:r>
+        <w:rPr>
+          <w:rFonts w:eastAsia="Times New Roman" w:cstheme="minorHAnsi"/>
+          <w:color w:val="404040"/>
+          <w:highlight w:val="lightGray"/>
+        </w:rPr>
+        <w:t xml:space="preserve">  &lt;file-size-threshold&gt;0&lt;/file-size-threshold&gt;</w:t>
+      </w:r>
+    </w:p>
+    <w:p>
+      <w:pPr>
+        <w:pStyle w:val="ListParagraph"/>
+        <w:spacing w:line="240" w:lineRule="auto"/>
+        <w:ind w:left="2880"/>
+        <w:rPr>
+          <w:rFonts w:eastAsia="Times New Roman" w:cstheme="minorHAnsi"/>
+          <w:color w:val="404040"/>
+          <w:highlight w:val="lightGray"/>
+        </w:rPr>
+      </w:pPr>
+      <w:r>
+        <w:rPr>
+          <w:rFonts w:eastAsia="Times New Roman" w:cstheme="minorHAnsi"/>
+          <w:color w:val="404040"/>
+          <w:highlight w:val="lightGray"/>
+        </w:rPr>
+        <w:t>&lt;/multipart-config&gt;</w:t>
+      </w:r>
+    </w:p>
+    <w:p>
+      <w:pPr>
+        <w:pStyle w:val="ListParagraph"/>
+        <w:spacing w:line="240" w:lineRule="auto"/>
+        <w:ind w:left="2880"/>
+        <w:rPr>
+          <w:rFonts w:eastAsia="Times New Roman" w:cstheme="minorHAnsi"/>
+          <w:color w:val="404040"/>
+          <w:highlight w:val="lightGray"/>
+        </w:rPr>
+      </w:pPr>
+      <w:r>
+        <w:rPr>
+          <w:rFonts w:eastAsia="Times New Roman" w:cstheme="minorHAnsi"/>
+          <w:color w:val="404040"/>
+          <w:highlight w:val="lightGray"/>
+        </w:rPr>
+        <w:t>&lt;!-- After changes --&gt;</w:t>
+      </w:r>
+    </w:p>
+    <w:p>
+      <w:pPr>
+        <w:pStyle w:val="ListParagraph"/>
+        <w:spacing w:line="240" w:lineRule="auto"/>
+        <w:ind w:left="2880"/>
+        <w:rPr>
+          <w:rFonts w:eastAsia="Times New Roman" w:cstheme="minorHAnsi"/>
+          <w:color w:val="404040"/>
+          <w:highlight w:val="lightGray"/>
+        </w:rPr>
+      </w:pPr>
+    </w:p>
+    <w:p>
+      <w:pPr>
+        <w:pStyle w:val="ListParagraph"/>
+        <w:spacing w:line="240" w:lineRule="auto"/>
+        <w:ind w:left="2880"/>
+        <w:rPr>
+          <w:rFonts w:eastAsia="Times New Roman" w:cstheme="minorHAnsi"/>
+          <w:color w:val="404040"/>
+          <w:highlight w:val="lightGray"/>
+        </w:rPr>
+      </w:pPr>
+      <w:r>
+        <w:rPr>
+          <w:rFonts w:eastAsia="Times New Roman" w:cstheme="minorHAnsi"/>
+          <w:color w:val="404040"/>
+          <w:highlight w:val="lightGray"/>
+        </w:rPr>
+        <w:t>&lt;multipart-config&gt;</w:t>
+      </w:r>
+    </w:p>
+    <w:p>
+      <w:pPr>
+        <w:pStyle w:val="ListParagraph"/>
+        <w:spacing w:line="240" w:lineRule="auto"/>
+        <w:ind w:left="2880"/>
+        <w:rPr>
+          <w:rFonts w:eastAsia="Times New Roman" w:cstheme="minorHAnsi"/>
+          <w:color w:val="404040"/>
+          <w:highlight w:val="lightGray"/>
+        </w:rPr>
+      </w:pPr>
+      <w:r>
+        <w:rPr>
+          <w:rFonts w:eastAsia="Times New Roman" w:cstheme="minorHAnsi"/>
+          <w:color w:val="404040"/>
+          <w:highlight w:val="lightGray"/>
+        </w:rPr>
+        <w:t xml:space="preserve">  &lt;!-- 70MB max --&gt;</w:t>
+      </w:r>
+    </w:p>
+    <w:p>
+      <w:pPr>
+        <w:pStyle w:val="ListParagraph"/>
+        <w:spacing w:line="240" w:lineRule="auto"/>
+        <w:ind w:left="2880"/>
+        <w:rPr>
+          <w:rFonts w:eastAsia="Times New Roman" w:cstheme="minorHAnsi"/>
+          <w:color w:val="404040"/>
+          <w:highlight w:val="lightGray"/>
+        </w:rPr>
+      </w:pPr>
+      <w:r>
+        <w:rPr>
+          <w:rFonts w:eastAsia="Times New Roman" w:cstheme="minorHAnsi"/>
+          <w:color w:val="404040"/>
+          <w:highlight w:val="lightGray"/>
+        </w:rPr>
+        <w:t xml:space="preserve">  &lt;max-file-size&gt;71680000&lt;/max-file-size&gt;</w:t>
+      </w:r>
+    </w:p>
+    <w:p>
+      <w:pPr>
+        <w:pStyle w:val="ListParagraph"/>
+        <w:spacing w:line="240" w:lineRule="auto"/>
+        <w:ind w:left="2880"/>
+        <w:rPr>
+          <w:rFonts w:eastAsia="Times New Roman" w:cstheme="minorHAnsi"/>
+          <w:color w:val="404040"/>
+          <w:highlight w:val="lightGray"/>
+        </w:rPr>
+      </w:pPr>
+      <w:r>
+        <w:rPr>
+          <w:rFonts w:eastAsia="Times New Roman" w:cstheme="minorHAnsi"/>
+          <w:color w:val="404040"/>
+          <w:highlight w:val="lightGray"/>
+        </w:rPr>
+        <w:t xml:space="preserve">  &lt;max-request-size&gt;71680000&lt;/max-request-size&gt;</w:t>
+      </w:r>
+    </w:p>
+    <w:p>
+      <w:pPr>
+        <w:pStyle w:val="ListParagraph"/>
+        <w:spacing w:line="240" w:lineRule="auto"/>
+        <w:ind w:left="2880"/>
+        <w:rPr>
+          <w:rFonts w:eastAsia="Times New Roman" w:cstheme="minorHAnsi"/>
+          <w:color w:val="404040"/>
+          <w:highlight w:val="lightGray"/>
+        </w:rPr>
+      </w:pPr>
+      <w:r>
+        <w:rPr>
+          <w:rFonts w:eastAsia="Times New Roman" w:cstheme="minorHAnsi"/>
+          <w:color w:val="404040"/>
+          <w:highlight w:val="lightGray"/>
+        </w:rPr>
+        <w:t xml:space="preserve">  &lt;file-size-threshold&gt;0&lt;/file-size-threshold&gt;</w:t>
+      </w:r>
+    </w:p>
+    <w:p>
+      <w:pPr>
+        <w:pStyle w:val="ListParagraph"/>
+        <w:spacing w:line="240" w:lineRule="auto"/>
+        <w:ind w:left="2880"/>
+        <w:rPr>
+          <w:rFonts w:eastAsia="Times New Roman" w:cstheme="minorHAnsi"/>
+          <w:color w:val="404040"/>
+        </w:rPr>
+      </w:pPr>
+      <w:r>
+        <w:rPr>
+          <w:rFonts w:eastAsia="Times New Roman" w:cstheme="minorHAnsi"/>
+          <w:color w:val="404040"/>
+          <w:highlight w:val="lightGray"/>
+        </w:rPr>
+        <w:t>&lt;/multipart-config&gt;</w:t>
+      </w:r>
+    </w:p>
+    <w:p>
+      <w:pPr>
+        <w:pStyle w:val="ListParagraph"/>
+        <w:spacing w:line="240" w:lineRule="auto"/>
+        <w:ind w:left="1800"/>
+        <w:rPr>
+          <w:rFonts w:eastAsia="Times New Roman" w:cstheme="minorHAnsi"/>
+          <w:color w:val="404040"/>
+        </w:rPr>
+      </w:pPr>
+    </w:p>
+    <w:p>
+      <w:pPr>
+        <w:pStyle w:val="ListParagraph"/>
+        <w:numPr>
+          <w:ilvl w:val="2"/>
+          <w:numId w:val="4"/>
+        </w:numPr>
+        <w:spacing w:line="240" w:lineRule="auto"/>
+        <w:ind w:left="2160"/>
+        <w:rPr>
+          <w:rFonts w:eastAsia="Times New Roman" w:cstheme="minorHAnsi"/>
+          <w:color w:val="404040"/>
+        </w:rPr>
+      </w:pPr>
+      <w:r>
+        <w:rPr>
+          <w:rFonts w:eastAsia="Times New Roman" w:cstheme="minorHAnsi"/>
+          <w:color w:val="404040"/>
+        </w:rPr>
+        <w:t>Save the changes by hitting</w:t>
+      </w:r>
+      <w:r>
+        <w:rPr>
+          <w:rFonts w:eastAsia="Times New Roman" w:cstheme="minorHAnsi"/>
+        </w:rPr>
+        <w:t> </w:t>
+      </w:r>
+      <w:r>
+        <w:rPr>
+          <w:rFonts w:eastAsia="Times New Roman" w:cstheme="minorHAnsi"/>
+          <w:color w:val="404040"/>
+        </w:rPr>
+        <w:t>Ctrl+X</w:t>
+      </w:r>
+      <w:r>
+        <w:rPr>
+          <w:rFonts w:eastAsia="Times New Roman" w:cstheme="minorHAnsi"/>
+        </w:rPr>
+        <w:t> </w:t>
+      </w:r>
+      <w:r>
+        <w:rPr>
+          <w:rFonts w:eastAsia="Times New Roman" w:cstheme="minorHAnsi"/>
+          <w:color w:val="404040"/>
+        </w:rPr>
+        <w:t>then quit</w:t>
       </w:r>
     </w:p>
     <w:p>
@@ -2857,7 +3630,6 @@
           <w:highlight w:val="lightGray"/>
         </w:rPr>
         <w:tab/>
-        <w:t xml:space="preserve">sql&gt; create database </w:t>
       </w:r>
       <w:r>
         <w:rPr>
@@ -2867,17 +3639,7 @@
           <w:color w:val="404040"/>
           <w:highlight w:val="lightGray"/>
         </w:rPr>
-        <w:t>MOTECH</w:t>
-      </w:r>
-      <w:r>
-        <w:rPr>
-          <w:rFonts w:eastAsia="Times New Roman" w:cstheme="minorHAnsi"/>
-          <w:b/>
-          <w:i/>
-          <w:color w:val="404040"/>
-          <w:highlight w:val="lightGray"/>
-        </w:rPr>
-        <w:t>quartz;</w:t>
+        <w:t>sql&gt; create database motechquartz;</w:t>
       </w:r>
     </w:p>
     <w:p>
@@ -2920,27 +3682,7 @@
           <w:color w:val="404040"/>
           <w:highlight w:val="lightGray"/>
         </w:rPr>
-        <w:t xml:space="preserve">sql&gt; create database </w:t>
-      </w:r>
-      <w:r>
-        <w:rPr>
-          <w:rFonts w:eastAsia="Times New Roman" w:cstheme="minorHAnsi"/>
-          <w:b/>
-          <w:i/>
-          <w:color w:val="404040"/>
-          <w:highlight w:val="lightGray"/>
-        </w:rPr>
-        <w:t>MOTECH</w:t>
-      </w:r>
-      <w:r>
-        <w:rPr>
-          <w:rFonts w:eastAsia="Times New Roman" w:cstheme="minorHAnsi"/>
-          <w:b/>
-          <w:i/>
-          <w:color w:val="404040"/>
-          <w:highlight w:val="lightGray"/>
-        </w:rPr>
-        <w:t>_data_services;</w:t>
+        <w:t>sql&gt; create database motechschema;</w:t>
       </w:r>
     </w:p>
     <w:p>
@@ -2983,7 +3725,7 @@
           <w:color w:val="404040"/>
           <w:highlight w:val="lightGray"/>
         </w:rPr>
-        <w:t>sql&gt; create user 'quartz'@'localhost' identified by 'quartz2123';</w:t>
+        <w:t>sql&gt; create database motechdata;</w:t>
       </w:r>
     </w:p>
     <w:p>
@@ -3026,6 +3768,92 @@
           <w:color w:val="404040"/>
           <w:highlight w:val="lightGray"/>
         </w:rPr>
+        <w:t>sql&gt; exit;</w:t>
+      </w:r>
+    </w:p>
+    <w:p>
+      <w:pPr>
+        <w:shd w:val="clear" w:color="auto" w:fill="FFFFFF"/>
+        <w:tabs>
+          <w:tab w:val="left" w:pos="916"/>
+          <w:tab w:val="left" w:pos="1832"/>
+          <w:tab w:val="left" w:pos="2748"/>
+          <w:tab w:val="left" w:pos="3664"/>
+          <w:tab w:val="left" w:pos="4580"/>
+          <w:tab w:val="left" w:pos="5496"/>
+          <w:tab w:val="left" w:pos="6412"/>
+          <w:tab w:val="left" w:pos="7328"/>
+          <w:tab w:val="left" w:pos="8244"/>
+          <w:tab w:val="left" w:pos="9160"/>
+          <w:tab w:val="left" w:pos="10076"/>
+          <w:tab w:val="left" w:pos="10992"/>
+          <w:tab w:val="left" w:pos="11908"/>
+          <w:tab w:val="left" w:pos="12824"/>
+          <w:tab w:val="left" w:pos="13740"/>
+          <w:tab w:val="left" w:pos="14656"/>
+        </w:tabs>
+        <w:spacing w:after="0" w:line="240" w:lineRule="auto"/>
+        <w:ind w:left="1800"/>
+        <w:jc w:val="both"/>
+        <w:rPr>
+          <w:rFonts w:eastAsia="Times New Roman" w:cstheme="minorHAnsi"/>
+          <w:b/>
+          <w:i/>
+          <w:color w:val="404040"/>
+          <w:highlight w:val="lightGray"/>
+        </w:rPr>
+      </w:pPr>
+      <w:r>
+        <w:rPr>
+          <w:rFonts w:eastAsia="Times New Roman" w:cstheme="minorHAnsi"/>
+          <w:b/>
+          <w:i/>
+          <w:color w:val="404040"/>
+          <w:highlight w:val="lightGray"/>
+        </w:rPr>
+        <w:t>sql&gt; create user 'quartz'@'localhost' identified by 'quartz2123';</w:t>
+      </w:r>
+    </w:p>
+    <w:p>
+      <w:pPr>
+        <w:shd w:val="clear" w:color="auto" w:fill="FFFFFF"/>
+        <w:tabs>
+          <w:tab w:val="left" w:pos="916"/>
+          <w:tab w:val="left" w:pos="1832"/>
+          <w:tab w:val="left" w:pos="2748"/>
+          <w:tab w:val="left" w:pos="3664"/>
+          <w:tab w:val="left" w:pos="4580"/>
+          <w:tab w:val="left" w:pos="5496"/>
+          <w:tab w:val="left" w:pos="6412"/>
+          <w:tab w:val="left" w:pos="7328"/>
+          <w:tab w:val="left" w:pos="8244"/>
+          <w:tab w:val="left" w:pos="9160"/>
+          <w:tab w:val="left" w:pos="10076"/>
+          <w:tab w:val="left" w:pos="10992"/>
+          <w:tab w:val="left" w:pos="11908"/>
+          <w:tab w:val="left" w:pos="12824"/>
+          <w:tab w:val="left" w:pos="13740"/>
+          <w:tab w:val="left" w:pos="14656"/>
+        </w:tabs>
+        <w:spacing w:after="0" w:line="240" w:lineRule="auto"/>
+        <w:ind w:left="1800"/>
+        <w:jc w:val="both"/>
+        <w:rPr>
+          <w:rFonts w:eastAsia="Times New Roman" w:cstheme="minorHAnsi"/>
+          <w:b/>
+          <w:i/>
+          <w:color w:val="404040"/>
+          <w:highlight w:val="lightGray"/>
+        </w:rPr>
+      </w:pPr>
+      <w:r>
+        <w:rPr>
+          <w:rFonts w:eastAsia="Times New Roman" w:cstheme="minorHAnsi"/>
+          <w:b/>
+          <w:i/>
+          <w:color w:val="404040"/>
+          <w:highlight w:val="lightGray"/>
+        </w:rPr>
         <w:t xml:space="preserve">sql&gt; grant all privileges on </w:t>
       </w:r>
       <w:r>
@@ -3036,7 +3864,7 @@
           <w:color w:val="404040"/>
           <w:highlight w:val="lightGray"/>
         </w:rPr>
-        <w:t>MOTECH</w:t>
+        <w:t>motechquartz</w:t>
       </w:r>
       <w:r>
         <w:rPr>
@@ -3046,7 +3874,7 @@
           <w:color w:val="404040"/>
           <w:highlight w:val="lightGray"/>
         </w:rPr>
-        <w:t>quartz.* to 'quartz'@'localhost';</w:t>
+        <w:t>.* to 'quartz'@'localhost';</w:t>
       </w:r>
     </w:p>
     <w:p>
@@ -3071,6 +3899,19 @@
         </w:rPr>
         <w:t>sql&gt; exit;</w:t>
       </w:r>
+    </w:p>
+    <w:p>
+      <w:pPr>
+        <w:spacing w:line="240" w:lineRule="auto"/>
+        <w:ind w:left="1080" w:firstLine="720"/>
+        <w:rPr>
+          <w:rFonts w:eastAsia="Times New Roman" w:cstheme="minorHAnsi"/>
+          <w:b/>
+          <w:i/>
+          <w:color w:val="404040"/>
+          <w:highlight w:val="lightGray"/>
+        </w:rPr>
+      </w:pPr>
     </w:p>
     <w:p>
       <w:pPr>
@@ -3573,50 +4414,6 @@
     </w:p>
     <w:p>
       <w:pPr>
-        <w:pStyle w:val="ListParagraph"/>
-        <w:spacing w:line="240" w:lineRule="auto"/>
-        <w:ind w:left="1800"/>
-        <w:rPr>
-          <w:rFonts w:eastAsia="Times New Roman" w:cstheme="minorHAnsi"/>
-          <w:color w:val="404040"/>
-        </w:rPr>
-      </w:pPr>
-    </w:p>
-    <w:p>
-      <w:pPr>
-        <w:pStyle w:val="ListParagraph"/>
-        <w:spacing w:line="240" w:lineRule="auto"/>
-        <w:ind w:left="1800"/>
-        <w:rPr>
-          <w:rFonts w:eastAsia="Times New Roman" w:cstheme="minorHAnsi"/>
-          <w:color w:val="404040"/>
-        </w:rPr>
-      </w:pPr>
-    </w:p>
-    <w:p>
-      <w:pPr>
-        <w:pStyle w:val="ListParagraph"/>
-        <w:spacing w:line="240" w:lineRule="auto"/>
-        <w:ind w:left="1800"/>
-        <w:rPr>
-          <w:rFonts w:eastAsia="Times New Roman" w:cstheme="minorHAnsi"/>
-          <w:color w:val="404040"/>
-        </w:rPr>
-      </w:pPr>
-    </w:p>
-    <w:p>
-      <w:pPr>
-        <w:pStyle w:val="ListParagraph"/>
-        <w:spacing w:line="240" w:lineRule="auto"/>
-        <w:ind w:left="1800"/>
-        <w:rPr>
-          <w:rFonts w:eastAsia="Times New Roman" w:cstheme="minorHAnsi"/>
-          <w:color w:val="404040"/>
-        </w:rPr>
-      </w:pPr>
-    </w:p>
-    <w:p>
-      <w:pPr>
         <w:pStyle w:val="Heading1"/>
       </w:pPr>
       <w:r>
@@ -3730,6 +4527,93 @@
           <w:b/>
           <w:i/>
           <w:color w:val="404040"/>
+        </w:rPr>
+      </w:pPr>
+      <w:r>
+        <w:rPr>
+          <w:rFonts w:eastAsia="Times New Roman" w:cstheme="minorHAnsi"/>
+          <w:b/>
+          <w:i/>
+          <w:color w:val="404040"/>
+        </w:rPr>
+        <w:t>Motech Platform:</w:t>
+      </w:r>
+    </w:p>
+    <w:p>
+      <w:pPr>
+        <w:pStyle w:val="ListParagraph"/>
+        <w:ind w:left="1440"/>
+        <w:rPr>
+          <w:rFonts w:eastAsia="Times New Roman" w:cstheme="minorHAnsi"/>
+          <w:b/>
+          <w:i/>
+          <w:color w:val="404040"/>
+        </w:rPr>
+      </w:pPr>
+      <w:r>
+        <w:rPr>
+          <w:rFonts w:eastAsia="Times New Roman" w:cstheme="minorHAnsi"/>
+          <w:b/>
+          <w:i/>
+          <w:color w:val="404040"/>
+        </w:rPr>
+        <w:t xml:space="preserve">git clone </w:t>
+      </w:r>
+      <w:hyperlink r:id="rId14" w:history="1">
+        <w:r>
+          <w:rPr>
+            <w:rStyle w:val="Hyperlink"/>
+            <w:rFonts w:eastAsia="Times New Roman" w:cstheme="minorHAnsi"/>
+            <w:b/>
+            <w:i/>
+          </w:rPr>
+          <w:t>https://github.com/motech/motech</w:t>
+        </w:r>
+      </w:hyperlink>
+    </w:p>
+    <w:p>
+      <w:pPr>
+        <w:pStyle w:val="ListParagraph"/>
+        <w:ind w:left="1440"/>
+        <w:rPr>
+          <w:rFonts w:eastAsia="Times New Roman" w:cstheme="minorHAnsi"/>
+          <w:b/>
+          <w:i/>
+          <w:color w:val="404040"/>
+        </w:rPr>
+      </w:pPr>
+    </w:p>
+    <w:p>
+      <w:pPr>
+        <w:pStyle w:val="ListParagraph"/>
+        <w:ind w:left="1440"/>
+        <w:rPr>
+          <w:rFonts w:eastAsia="Times New Roman" w:cstheme="minorHAnsi"/>
+          <w:b/>
+          <w:i/>
+          <w:color w:val="404040"/>
+        </w:rPr>
+      </w:pPr>
+      <w:r>
+        <w:rPr>
+          <w:rFonts w:eastAsia="Times New Roman" w:cstheme="minorHAnsi"/>
+          <w:b/>
+          <w:i/>
+          <w:color w:val="404040"/>
+        </w:rPr>
+        <w:lastRenderedPageBreak/>
+        <w:t>MOTECH Modules</w:t>
+      </w:r>
+    </w:p>
+    <w:p>
+      <w:pPr>
+        <w:pStyle w:val="ListParagraph"/>
+        <w:ind w:left="1440"/>
+        <w:rPr>
+          <w:rFonts w:eastAsia="Times New Roman" w:cstheme="minorHAnsi"/>
+          <w:b/>
+          <w:i/>
+          <w:color w:val="404040"/>
           <w:highlight w:val="lightGray"/>
         </w:rPr>
       </w:pPr>
@@ -3739,19 +4623,8 @@
           <w:b/>
           <w:i/>
           <w:color w:val="404040"/>
-          <w:highlight w:val="lightGray"/>
-        </w:rPr>
-        <w:t>git clone https://code.google.com/p/</w:t>
-      </w:r>
-      <w:r>
-        <w:rPr>
-          <w:rFonts w:eastAsia="Times New Roman" w:cstheme="minorHAnsi"/>
-          <w:b/>
-          <w:i/>
-          <w:color w:val="404040"/>
-          <w:highlight w:val="lightGray"/>
-        </w:rPr>
-        <w:t>MOTECH</w:t>
+        </w:rPr>
+        <w:t>git clone https://github.com/motech/modules</w:t>
       </w:r>
     </w:p>
     <w:p>
@@ -3849,8 +4722,7 @@
     </w:p>
     <w:p>
       <w:pPr>
-        <w:pStyle w:val="ListParagraph"/>
-        <w:ind w:left="1440" w:firstLine="720"/>
+        <w:ind w:left="720" w:firstLine="720"/>
         <w:rPr>
           <w:rFonts w:eastAsia="Times New Roman" w:cstheme="minorHAnsi"/>
           <w:b/>
@@ -3951,85 +4823,6 @@
     </w:p>
     <w:p>
       <w:pPr>
-        <w:pStyle w:val="NoSpacing"/>
-        <w:ind w:left="1080"/>
-        <w:rPr>
-          <w:rFonts w:eastAsiaTheme="minorHAnsi"/>
-          <w:lang w:eastAsia="en-US"/>
-        </w:rPr>
-      </w:pPr>
-      <w:r>
-        <w:rPr>
-          <w:rFonts w:eastAsiaTheme="minorHAnsi"/>
-          <w:lang w:eastAsia="en-US"/>
-        </w:rPr>
-        <w:t>[INFO] ------------------------------------------------------------------------</w:t>
-      </w:r>
-    </w:p>
-    <w:p>
-      <w:pPr>
-        <w:pStyle w:val="NoSpacing"/>
-        <w:ind w:left="1080"/>
-        <w:rPr>
-          <w:rFonts w:eastAsiaTheme="minorHAnsi"/>
-          <w:lang w:eastAsia="en-US"/>
-        </w:rPr>
-      </w:pPr>
-      <w:r>
-        <w:rPr>
-          <w:rFonts w:eastAsiaTheme="minorHAnsi"/>
-          <w:lang w:eastAsia="en-US"/>
-        </w:rPr>
-        <w:t>[INFO] BUILD SUCCESS</w:t>
-      </w:r>
-    </w:p>
-    <w:p>
-      <w:pPr>
-        <w:pStyle w:val="NoSpacing"/>
-        <w:ind w:left="1080"/>
-      </w:pPr>
-      <w:r>
-        <w:t>[INFO] ------------------------------------------------------------------------</w:t>
-      </w:r>
-    </w:p>
-    <w:p>
-      <w:pPr>
-        <w:pStyle w:val="NoSpacing"/>
-        <w:ind w:left="1080"/>
-      </w:pPr>
-      <w:r>
-        <w:t>[INFO] Total time: 29:19.284s</w:t>
-      </w:r>
-    </w:p>
-    <w:p>
-      <w:pPr>
-        <w:pStyle w:val="NoSpacing"/>
-        <w:ind w:left="1080"/>
-      </w:pPr>
-      <w:r>
-        <w:t>[INFO] Finished at: Fri Jun 07 12:12:43 PDT 2013</w:t>
-      </w:r>
-    </w:p>
-    <w:p>
-      <w:pPr>
-        <w:pStyle w:val="NoSpacing"/>
-        <w:ind w:left="1080"/>
-      </w:pPr>
-      <w:r>
-        <w:t>[INFO] Final Memory: 152M/378M</w:t>
-      </w:r>
-    </w:p>
-    <w:p>
-      <w:pPr>
-        <w:pStyle w:val="NoSpacing"/>
-        <w:ind w:left="1080"/>
-      </w:pPr>
-      <w:r>
-        <w:t>[INFO] ------------------------------------------------------------------------</w:t>
-      </w:r>
-    </w:p>
-    <w:p>
-      <w:pPr>
         <w:pStyle w:val="ListParagraph"/>
         <w:ind w:left="1440"/>
         <w:rPr>
@@ -4037,6 +4830,47 @@
           <w:lang w:eastAsia="ja-JP"/>
         </w:rPr>
       </w:pPr>
+      <w:r>
+        <w:rPr>
+          <w:noProof/>
+          <w:lang w:val="en-IN" w:eastAsia="en-IN"/>
+        </w:rPr>
+        <w:drawing>
+          <wp:inline distT="0" distB="0" distL="0" distR="0" wp14:anchorId="5FCADD7D" wp14:editId="235352DF">
+            <wp:extent cx="5048250" cy="4713318"/>
+            <wp:effectExtent l="0" t="0" r="0" b="0"/>
+            <wp:docPr id="3" name="Picture 3"/>
+            <wp:cNvGraphicFramePr>
+              <a:graphicFrameLocks xmlns:a="http://schemas.openxmlformats.org/drawingml/2006/main" noChangeAspect="1"/>
+            </wp:cNvGraphicFramePr>
+            <a:graphic xmlns:a="http://schemas.openxmlformats.org/drawingml/2006/main">
+              <a:graphicData uri="http://schemas.openxmlformats.org/drawingml/2006/picture">
+                <pic:pic xmlns:pic="http://schemas.openxmlformats.org/drawingml/2006/picture">
+                  <pic:nvPicPr>
+                    <pic:cNvPr id="1" name=""/>
+                    <pic:cNvPicPr/>
+                  </pic:nvPicPr>
+                  <pic:blipFill>
+                    <a:blip r:embed="rId15"/>
+                    <a:stretch>
+                      <a:fillRect/>
+                    </a:stretch>
+                  </pic:blipFill>
+                  <pic:spPr>
+                    <a:xfrm>
+                      <a:off x="0" y="0"/>
+                      <a:ext cx="5051519" cy="4716370"/>
+                    </a:xfrm>
+                    <a:prstGeom prst="rect">
+                      <a:avLst/>
+                    </a:prstGeom>
+                  </pic:spPr>
+                </pic:pic>
+              </a:graphicData>
+            </a:graphic>
+          </wp:inline>
+        </w:drawing>
+      </w:r>
     </w:p>
     <w:p>
       <w:pPr>
@@ -4083,7 +4917,7 @@
         </w:rPr>
         <w:t>In a browser, go to </w:t>
       </w:r>
-      <w:hyperlink r:id="rId14" w:history="1">
+      <w:hyperlink r:id="rId16" w:history="1">
         <w:r>
           <w:rPr>
             <w:rFonts w:eastAsia="Times New Roman" w:cstheme="minorHAnsi"/>
@@ -4111,6 +4945,7 @@
           <w:rFonts w:eastAsia="Times New Roman" w:cstheme="minorHAnsi"/>
           <w:color w:val="404040"/>
         </w:rPr>
+        <w:lastRenderedPageBreak/>
         <w:t>Click on Manager App</w:t>
       </w:r>
     </w:p>
@@ -4268,7 +5103,6 @@
           <w:rFonts w:eastAsia="Times New Roman" w:cstheme="minorHAnsi"/>
           <w:color w:val="404040"/>
         </w:rPr>
-        <w:lastRenderedPageBreak/>
         <w:t>In the Tomcat Web Application Manager page, click on</w:t>
       </w:r>
       <w:r>
@@ -4373,7 +5207,7 @@
             <wp:effectExtent l="0" t="0" r="0" b="1905"/>
             <wp:wrapSquare wrapText="bothSides"/>
             <wp:docPr id="1" name="Picture 1" descr="Motech initial user page">
-              <a:hlinkClick xmlns:a="http://schemas.openxmlformats.org/drawingml/2006/main" r:id="rId15"/>
+              <a:hlinkClick xmlns:a="http://schemas.openxmlformats.org/drawingml/2006/main" r:id="rId17"/>
             </wp:docPr>
             <wp:cNvGraphicFramePr>
               <a:graphicFrameLocks xmlns:a="http://schemas.openxmlformats.org/drawingml/2006/main" noChangeAspect="1"/>
@@ -4383,14 +5217,14 @@
                 <pic:pic xmlns:pic="http://schemas.openxmlformats.org/drawingml/2006/picture">
                   <pic:nvPicPr>
                     <pic:cNvPr id="0" name="Picture 3" descr="Motech initial user page">
-                      <a:hlinkClick r:id="rId15"/>
+                      <a:hlinkClick r:id="rId17"/>
                     </pic:cNvPr>
                     <pic:cNvPicPr>
                       <a:picLocks noChangeAspect="1" noChangeArrowheads="1"/>
                     </pic:cNvPicPr>
                   </pic:nvPicPr>
                   <pic:blipFill>
-                    <a:blip r:embed="rId16">
+                    <a:blip r:embed="rId18">
                       <a:extLst>
                         <a:ext uri="{28A0092B-C50C-407E-A947-70E740481C1C}">
                           <a14:useLocalDpi xmlns:a14="http://schemas.microsoft.com/office/drawing/2010/main" val="0"/>
@@ -5088,7 +5922,7 @@
                     </pic:cNvPicPr>
                   </pic:nvPicPr>
                   <pic:blipFill>
-                    <a:blip r:embed="rId17">
+                    <a:blip r:embed="rId19">
                       <a:extLst>
                         <a:ext uri="{28A0092B-C50C-407E-A947-70E740481C1C}">
                           <a14:useLocalDpi xmlns:a14="http://schemas.microsoft.com/office/drawing/2010/main" val="0"/>
@@ -5199,55 +6033,41 @@
           <w:sz w:val="20"/>
         </w:rPr>
       </w:pPr>
-      <w:hyperlink r:id="rId18" w:history="1">
+      <w:hyperlink r:id="rId20" w:history="1">
+        <w:r>
+          <w:rPr>
+            <w:rStyle w:val="Hyperlink"/>
+          </w:rPr>
+          <w:t>http://docs.motechproject.org/en/latest/demos/hello_world.html</w:t>
+        </w:r>
+      </w:hyperlink>
+    </w:p>
+    <w:p>
+      <w:pPr>
+        <w:pStyle w:val="ListParagraph"/>
+        <w:numPr>
+          <w:ilvl w:val="0"/>
+          <w:numId w:val="33"/>
+        </w:numPr>
+        <w:rPr>
+          <w:sz w:val="20"/>
+        </w:rPr>
+      </w:pPr>
+      <w:hyperlink r:id="rId21" w:history="1">
         <w:r>
           <w:rPr>
             <w:rStyle w:val="Hyperlink"/>
             <w:sz w:val="20"/>
           </w:rPr>
-          <w:t>https://docs.google.com/document/d/1uslp8H1uHDuw-rpZ9vLb0bX8zwdgqUAaMjvOcVHKXF4/edit</w:t>
+          <w:t>http://docs.motechproject.org/en/latest/development/archetype.html</w:t>
         </w:r>
       </w:hyperlink>
     </w:p>
     <w:p>
       <w:pPr>
-        <w:pStyle w:val="ListParagraph"/>
-        <w:numPr>
-          <w:ilvl w:val="0"/>
-          <w:numId w:val="33"/>
-        </w:numPr>
-        <w:rPr>
-          <w:sz w:val="20"/>
-        </w:rPr>
-      </w:pPr>
-      <w:hyperlink r:id="rId19" w:history="1">
-        <w:r>
-          <w:rPr>
-            <w:rStyle w:val="Hyperlink"/>
-            <w:sz w:val="20"/>
-          </w:rPr>
-          <w:t>http://docs.</w:t>
-        </w:r>
-        <w:r>
-          <w:rPr>
-            <w:rStyle w:val="Hyperlink"/>
-            <w:sz w:val="20"/>
-          </w:rPr>
-          <w:t>MOTECH</w:t>
-        </w:r>
-        <w:r>
-          <w:rPr>
-            <w:rStyle w:val="Hyperlink"/>
-            <w:sz w:val="20"/>
-          </w:rPr>
-          <w:t>project.org/en/latest/get_started/archetype.html</w:t>
-        </w:r>
-      </w:hyperlink>
-    </w:p>
-    <w:p>
-      <w:pPr>
-        <w:pStyle w:val="ListParagraph"/>
-        <w:ind w:left="1440"/>
+        <w:rPr>
+          <w:b/>
+        </w:rPr>
       </w:pPr>
     </w:p>
     <w:p>
@@ -5515,7 +6335,7 @@
                     </pic:cNvPicPr>
                   </pic:nvPicPr>
                   <pic:blipFill>
-                    <a:blip r:embed="rId20">
+                    <a:blip r:embed="rId22">
                       <a:extLst>
                         <a:ext uri="{28A0092B-C50C-407E-A947-70E740481C1C}">
                           <a14:useLocalDpi xmlns:a14="http://schemas.microsoft.com/office/drawing/2010/main" val="0"/>
@@ -5567,7 +6387,7 @@
           <w:numId w:val="28"/>
         </w:numPr>
       </w:pPr>
-      <w:hyperlink r:id="rId21" w:history="1">
+      <w:hyperlink r:id="rId23" w:history="1">
         <w:r>
           <w:rPr>
             <w:rStyle w:val="Hyperlink"/>
@@ -5599,32 +6419,12 @@
           <w:rStyle w:val="Hyperlink"/>
         </w:rPr>
       </w:pPr>
-      <w:hyperlink r:id="rId22" w:history="1">
-        <w:r>
-          <w:rPr>
-            <w:rStyle w:val="Hyperlink"/>
-          </w:rPr>
-          <w:t>http://www.</w:t>
-        </w:r>
-        <w:r>
-          <w:rPr>
-            <w:rStyle w:val="Hyperlink"/>
-          </w:rPr>
-          <w:t>MOTECH</w:t>
-        </w:r>
-        <w:r>
-          <w:rPr>
-            <w:rStyle w:val="Hyperlink"/>
-          </w:rPr>
-          <w:t>suite.org/index.php/installing-</w:t>
-        </w:r>
-        <w:r>
-          <w:rPr>
-            <w:rStyle w:val="Hyperlink"/>
-          </w:rPr>
-          <w:t>MOTECH</w:t>
-        </w:r>
-      </w:hyperlink>
+      <w:r>
+        <w:rPr>
+          <w:rStyle w:val="Hyperlink"/>
+        </w:rPr>
+        <w:t>http://docs.motechproject.org/en/latest/get_started/installing.html</w:t>
+      </w:r>
     </w:p>
     <w:p>
       <w:pPr>
@@ -5633,54 +6433,16 @@
           <w:ilvl w:val="0"/>
           <w:numId w:val="28"/>
         </w:numPr>
-      </w:pPr>
-      <w:hyperlink r:id="rId23" w:history="1">
-        <w:r>
-          <w:rPr>
-            <w:rStyle w:val="Hyperlink"/>
-          </w:rPr>
-          <w:t>https://code.google.com/p/</w:t>
-        </w:r>
-        <w:r>
-          <w:rPr>
-            <w:rStyle w:val="Hyperlink"/>
-          </w:rPr>
-          <w:t>MOTECH</w:t>
-        </w:r>
-        <w:r>
-          <w:rPr>
-            <w:rStyle w:val="Hyperlink"/>
-          </w:rPr>
-          <w:t>/wiki/</w:t>
-        </w:r>
-        <w:r>
-          <w:rPr>
-            <w:rStyle w:val="Hyperlink"/>
-          </w:rPr>
-          <w:t>MOTECH</w:t>
-        </w:r>
-        <w:r>
-          <w:rPr>
-            <w:rStyle w:val="Hyperlink"/>
-          </w:rPr>
-          <w:t>HelloWorld</w:t>
-        </w:r>
-      </w:hyperlink>
-    </w:p>
-    <w:p>
-      <w:pPr>
-        <w:pStyle w:val="ListParagraph"/>
-        <w:numPr>
-          <w:ilvl w:val="0"/>
-          <w:numId w:val="28"/>
-        </w:numPr>
+        <w:rPr>
+          <w:sz w:val="20"/>
+        </w:rPr>
       </w:pPr>
       <w:hyperlink r:id="rId24" w:history="1">
         <w:r>
           <w:rPr>
             <w:rStyle w:val="Hyperlink"/>
           </w:rPr>
-          <w:t>https://docs.google.com/document/d/1uslp8H1uHDuw-rpZ9vLb0bX8zwdgqUAaMjvOcVHKXF4/edit</w:t>
+          <w:t>http://docs.motechproject.org/en/latest/demos/hello_world.html</w:t>
         </w:r>
       </w:hyperlink>
     </w:p>
@@ -5691,27 +6453,21 @@
           <w:ilvl w:val="0"/>
           <w:numId w:val="28"/>
         </w:numPr>
+        <w:rPr>
+          <w:sz w:val="20"/>
+        </w:rPr>
       </w:pPr>
       <w:hyperlink r:id="rId25" w:history="1">
         <w:r>
           <w:rPr>
             <w:rStyle w:val="Hyperlink"/>
+            <w:sz w:val="20"/>
           </w:rPr>
-          <w:t>http://docs.</w:t>
-        </w:r>
-        <w:r>
-          <w:rPr>
-            <w:rStyle w:val="Hyperlink"/>
-          </w:rPr>
-          <w:t>MOTECH</w:t>
-        </w:r>
-        <w:r>
-          <w:rPr>
-            <w:rStyle w:val="Hyperlink"/>
-          </w:rPr>
-          <w:t>project.org/en/latest/get_started/archetype.html</w:t>
+          <w:t>http://docs.motechproject.org/en/latest/development/archetype.html</w:t>
         </w:r>
       </w:hyperlink>
+      <w:bookmarkStart w:id="0" w:name="_GoBack"/>
+      <w:bookmarkEnd w:id="0"/>
     </w:p>
     <w:p>
       <w:pPr>
@@ -5779,7 +6535,7 @@
         <v:path o:extrusionok="f" gradientshapeok="t" o:connecttype="rect"/>
         <o:lock v:ext="edit" aspectratio="t"/>
       </v:shapetype>
-      <v:shape id="_x0000_i1027" type="#_x0000_t75" style="width:11.25pt;height:11.25pt" o:bullet="t">
+      <v:shape id="_x0000_i1120" type="#_x0000_t75" style="width:11.25pt;height:11.25pt" o:bullet="t">
         <v:imagedata r:id="rId1" o:title="BD14565_"/>
       </v:shape>
     </w:pict>
@@ -9322,6 +10078,31 @@
       <w:szCs w:val="20"/>
     </w:rPr>
   </w:style>
+  <w:style w:type="character" w:customStyle="1" w:styleId="apple-converted-space">
+    <w:name w:val="apple-converted-space"/>
+    <w:basedOn w:val="DefaultParagraphFont"/>
+    <w:rsid w:val="002E1FE8"/>
+  </w:style>
+  <w:style w:type="character" w:customStyle="1" w:styleId="o">
+    <w:name w:val="o"/>
+    <w:basedOn w:val="DefaultParagraphFont"/>
+    <w:rsid w:val="000B79D1"/>
+  </w:style>
+  <w:style w:type="character" w:customStyle="1" w:styleId="p">
+    <w:name w:val="p"/>
+    <w:basedOn w:val="DefaultParagraphFont"/>
+    <w:rsid w:val="000B79D1"/>
+  </w:style>
+  <w:style w:type="character" w:customStyle="1" w:styleId="s2">
+    <w:name w:val="s2"/>
+    <w:basedOn w:val="DefaultParagraphFont"/>
+    <w:rsid w:val="000B79D1"/>
+  </w:style>
+  <w:style w:type="character" w:customStyle="1" w:styleId="pre">
+    <w:name w:val="pre"/>
+    <w:basedOn w:val="DefaultParagraphFont"/>
+    <w:rsid w:val="005E18F9"/>
+  </w:style>
 </w:styles>
 </file>
 
@@ -9415,6 +10196,13 @@
     <w:pitch w:val="variable"/>
     <w:sig w:usb0="E1002EFF" w:usb1="C000605B" w:usb2="00000029" w:usb3="00000000" w:csb0="000101FF" w:csb1="00000000"/>
   </w:font>
+  <w:font w:name="Arial">
+    <w:panose1 w:val="020B0604020202020204"/>
+    <w:charset w:val="00"/>
+    <w:family w:val="swiss"/>
+    <w:pitch w:val="variable"/>
+    <w:sig w:usb0="E0002AFF" w:usb1="C0007843" w:usb2="00000009" w:usb3="00000000" w:csb0="000001FF" w:csb1="00000000"/>
+  </w:font>
   <w:font w:name="inherit">
     <w:altName w:val="Times New Roman"/>
     <w:panose1 w:val="00000000000000000000"/>
@@ -9422,6 +10210,13 @@
     <w:family w:val="roman"/>
     <w:notTrueType/>
     <w:pitch w:val="default"/>
+  </w:font>
+  <w:font w:name="Consolas">
+    <w:panose1 w:val="020B0609020204030204"/>
+    <w:charset w:val="00"/>
+    <w:family w:val="modern"/>
+    <w:pitch w:val="fixed"/>
+    <w:sig w:usb0="E10002FF" w:usb1="4000FCFF" w:usb2="00000009" w:usb3="00000000" w:csb0="0000019F" w:csb1="00000000"/>
   </w:font>
   <w:font w:name="Calibri Light">
     <w:panose1 w:val="020F0302020204030204"/>
@@ -9456,6 +10251,7 @@
     <w:rsid w:val="00F55FD7"/>
     <w:rsid w:val="00F7599E"/>
     <w:rsid w:val="00F9376D"/>
+    <w:rsid w:val="00FC3796"/>
   </w:rsids>
   <m:mathPr>
     <m:mathFont m:val="Cambria Math"/>
@@ -10210,7 +11006,7 @@
 </file>
 
 <file path=customXml/itemProps1.xml><?xml version="1.0" encoding="utf-8"?>
-<ds:datastoreItem xmlns:ds="http://schemas.openxmlformats.org/officeDocument/2006/customXml" ds:itemID="{A839E6EB-D46F-4571-9F6B-5EC1432EA1D7}">
+<ds:datastoreItem xmlns:ds="http://schemas.openxmlformats.org/officeDocument/2006/customXml" ds:itemID="{E20E3463-61E8-438B-9417-3B55A72A8642}">
   <ds:schemaRefs>
     <ds:schemaRef ds:uri="http://schemas.openxmlformats.org/officeDocument/2006/bibliography"/>
   </ds:schemaRefs>

</xml_diff>